<commit_message>
Corrección nombre documentos - agregar documentos Diego SV
</commit_message>
<xml_diff>
--- a/Fase 1/Evidencias Individuales/VALLADARES_DANIEL_1.2_APT122_DiarioReflexionFase1.docx
+++ b/Fase 1/Evidencias Individuales/VALLADARES_DANIEL_1.2_APT122_DiarioReflexionFase1.docx
@@ -1,11 +1,11 @@
 
 <file path=word/document.xml><?xml version="1.0" encoding="utf-8"?>
-<w:document xmlns:wpc="http://schemas.microsoft.com/office/word/2010/wordprocessingCanvas" xmlns:cx="http://schemas.microsoft.com/office/drawing/2014/chartex" xmlns:cx1="http://schemas.microsoft.com/office/drawing/2015/9/8/chartex" xmlns:cx2="http://schemas.microsoft.com/office/drawing/2015/10/21/chartex" xmlns:cx3="http://schemas.microsoft.com/office/drawing/2016/5/9/chartex" xmlns:cx4="http://schemas.microsoft.com/office/drawing/2016/5/10/chartex" xmlns:cx5="http://schemas.microsoft.com/office/drawing/2016/5/11/chartex" xmlns:cx6="http://schemas.microsoft.com/office/drawing/2016/5/12/chartex" xmlns:cx7="http://schemas.microsoft.com/office/drawing/2016/5/13/chartex" xmlns:cx8="http://schemas.microsoft.com/office/drawing/2016/5/14/chartex" xmlns:mc="http://schemas.openxmlformats.org/markup-compatibility/2006" xmlns:aink="http://schemas.microsoft.com/office/drawing/2016/ink" xmlns:am3d="http://schemas.microsoft.com/office/drawing/2017/model3d" xmlns:o="urn:schemas-microsoft-com:office:office" xmlns:oel="http://schemas.microsoft.com/office/2019/extlst" xmlns:r="http://schemas.openxmlformats.org/officeDocument/2006/relationships" xmlns:m="http://schemas.openxmlformats.org/officeDocument/2006/math" xmlns:v="urn:schemas-microsoft-com:vml" xmlns:wp14="http://schemas.microsoft.com/office/word/2010/wordprocessingDrawing" xmlns:wp="http://schemas.openxmlformats.org/drawingml/2006/wordprocessingDrawing" xmlns:w10="urn:schemas-microsoft-com:office:word" xmlns:w="http://schemas.openxmlformats.org/wordprocessingml/2006/main" xmlns:w14="http://schemas.microsoft.com/office/word/2010/wordml" xmlns:w15="http://schemas.microsoft.com/office/word/2012/wordml" xmlns:w16cex="http://schemas.microsoft.com/office/word/2018/wordml/cex" xmlns:w16cid="http://schemas.microsoft.com/office/word/2016/wordml/cid" xmlns:w16="http://schemas.microsoft.com/office/word/2018/wordml" xmlns:w16sdtdh="http://schemas.microsoft.com/office/word/2020/wordml/sdtdatahash" xmlns:w16se="http://schemas.microsoft.com/office/word/2015/wordml/symex" xmlns:wpg="http://schemas.microsoft.com/office/word/2010/wordprocessingGroup" xmlns:wpi="http://schemas.microsoft.com/office/word/2010/wordprocessingInk" xmlns:wne="http://schemas.microsoft.com/office/word/2006/wordml" xmlns:wps="http://schemas.microsoft.com/office/word/2010/wordprocessingShape" mc:Ignorable="w14 w15 w16se w16cid w16 w16cex w16sdtdh wp14">
+<w:document xmlns:wpc="http://schemas.microsoft.com/office/word/2010/wordprocessingCanvas" xmlns:cx="http://schemas.microsoft.com/office/drawing/2014/chartex" xmlns:cx1="http://schemas.microsoft.com/office/drawing/2015/9/8/chartex" xmlns:cx2="http://schemas.microsoft.com/office/drawing/2015/10/21/chartex" xmlns:cx3="http://schemas.microsoft.com/office/drawing/2016/5/9/chartex" xmlns:cx4="http://schemas.microsoft.com/office/drawing/2016/5/10/chartex" xmlns:cx5="http://schemas.microsoft.com/office/drawing/2016/5/11/chartex" xmlns:cx6="http://schemas.microsoft.com/office/drawing/2016/5/12/chartex" xmlns:cx7="http://schemas.microsoft.com/office/drawing/2016/5/13/chartex" xmlns:cx8="http://schemas.microsoft.com/office/drawing/2016/5/14/chartex" xmlns:mc="http://schemas.openxmlformats.org/markup-compatibility/2006" xmlns:aink="http://schemas.microsoft.com/office/drawing/2016/ink" xmlns:am3d="http://schemas.microsoft.com/office/drawing/2017/model3d" xmlns:o="urn:schemas-microsoft-com:office:office" xmlns:oel="http://schemas.microsoft.com/office/2019/extlst" xmlns:r="http://schemas.openxmlformats.org/officeDocument/2006/relationships" xmlns:m="http://schemas.openxmlformats.org/officeDocument/2006/math" xmlns:v="urn:schemas-microsoft-com:vml" xmlns:wp14="http://schemas.microsoft.com/office/word/2010/wordprocessingDrawing" xmlns:wp="http://schemas.openxmlformats.org/drawingml/2006/wordprocessingDrawing" xmlns:w10="urn:schemas-microsoft-com:office:word" xmlns:w="http://schemas.openxmlformats.org/wordprocessingml/2006/main" xmlns:w14="http://schemas.microsoft.com/office/word/2010/wordml" xmlns:w15="http://schemas.microsoft.com/office/word/2012/wordml" xmlns:w16cex="http://schemas.microsoft.com/office/word/2018/wordml/cex" xmlns:w16cid="http://schemas.microsoft.com/office/word/2016/wordml/cid" xmlns:w16="http://schemas.microsoft.com/office/word/2018/wordml" xmlns:w16du="http://schemas.microsoft.com/office/word/2023/wordml/word16du" xmlns:w16sdtdh="http://schemas.microsoft.com/office/word/2020/wordml/sdtdatahash" xmlns:w16se="http://schemas.microsoft.com/office/word/2015/wordml/symex" xmlns:wpg="http://schemas.microsoft.com/office/word/2010/wordprocessingGroup" xmlns:wpi="http://schemas.microsoft.com/office/word/2010/wordprocessingInk" xmlns:wne="http://schemas.microsoft.com/office/word/2006/wordml" xmlns:wps="http://schemas.microsoft.com/office/word/2010/wordprocessingShape" mc:Ignorable="w14 w15 w16se w16cid w16 w16cex w16sdtdh w16du wp14">
   <w:body>
     <w:p/>
     <w:tbl>
       <w:tblPr>
-        <w:tblStyle w:val="Tablaconcuadrcula"/>
+        <w:tblStyle w:val="TableGrid"/>
         <w:tblW w:w="9923" w:type="dxa"/>
         <w:tblBorders>
           <w:top w:val="none" w:sz="0" w:space="0" w:color="auto"/>
@@ -258,7 +258,7 @@
     </w:p>
     <w:tbl>
       <w:tblPr>
-        <w:tblStyle w:val="Tablaconcuadrcula"/>
+        <w:tblStyle w:val="TableGrid"/>
         <w:tblW w:w="0" w:type="auto"/>
         <w:tblBorders>
           <w:top w:val="single" w:sz="4" w:space="0" w:color="BFBFBF" w:themeColor="background1" w:themeShade="BF"/>
@@ -447,13 +447,6 @@
                 <w:szCs w:val="24"/>
               </w:rPr>
               <w:br/>
-            </w:r>
-            <w:r>
-              <w:rPr>
-                <w:color w:val="7F7F7F" w:themeColor="text1" w:themeTint="80"/>
-                <w:sz w:val="24"/>
-                <w:szCs w:val="24"/>
-              </w:rPr>
               <w:t>ANÁLISIS Y DESARROLLO DE MODELOS DE DATOS</w:t>
             </w:r>
             <w:r>
@@ -734,7 +727,7 @@
     </w:p>
     <w:tbl>
       <w:tblPr>
-        <w:tblStyle w:val="Tablaconcuadrcula"/>
+        <w:tblStyle w:val="TableGrid"/>
         <w:tblW w:w="0" w:type="auto"/>
         <w:tblBorders>
           <w:top w:val="single" w:sz="4" w:space="0" w:color="BFBFBF" w:themeColor="background1" w:themeShade="BF"/>
@@ -877,7 +870,7 @@
           </w:p>
           <w:p>
             <w:pPr>
-              <w:pStyle w:val="Prrafodelista"/>
+              <w:pStyle w:val="ListParagraph"/>
               <w:numPr>
                 <w:ilvl w:val="0"/>
                 <w:numId w:val="12"/>
@@ -919,7 +912,7 @@
           </w:p>
           <w:p>
             <w:pPr>
-              <w:pStyle w:val="Prrafodelista"/>
+              <w:pStyle w:val="ListParagraph"/>
               <w:numPr>
                 <w:ilvl w:val="0"/>
                 <w:numId w:val="42"/>
@@ -947,14 +940,14 @@
           </w:p>
           <w:p>
             <w:pPr>
-              <w:pStyle w:val="Prrafodelista"/>
+              <w:pStyle w:val="ListParagraph"/>
               <w:tabs>
                 <w:tab w:val="left" w:pos="454"/>
               </w:tabs>
               <w:jc w:val="both"/>
               <w:rPr>
                 <w:rFonts w:eastAsiaTheme="majorEastAsia"/>
-                <w:color w:val="767171" w:themeColor="background2" w:themeShade="80"/>
+                <w:color w:val="00B050"/>
                 <w:sz w:val="24"/>
                 <w:szCs w:val="24"/>
               </w:rPr>
@@ -962,7 +955,7 @@
           </w:p>
           <w:p>
             <w:pPr>
-              <w:pStyle w:val="Prrafodelista"/>
+              <w:pStyle w:val="ListParagraph"/>
               <w:numPr>
                 <w:ilvl w:val="0"/>
                 <w:numId w:val="41"/>
@@ -973,7 +966,7 @@
               <w:jc w:val="both"/>
               <w:rPr>
                 <w:rFonts w:eastAsiaTheme="majorEastAsia"/>
-                <w:color w:val="767171" w:themeColor="background2" w:themeShade="80"/>
+                <w:color w:val="00B050"/>
                 <w:sz w:val="24"/>
                 <w:szCs w:val="24"/>
               </w:rPr>
@@ -981,7 +974,7 @@
             <w:r>
               <w:rPr>
                 <w:rFonts w:eastAsiaTheme="majorEastAsia"/>
-                <w:color w:val="767171" w:themeColor="background2" w:themeShade="80"/>
+                <w:color w:val="00B050"/>
                 <w:sz w:val="24"/>
                 <w:szCs w:val="24"/>
               </w:rPr>
@@ -990,7 +983,7 @@
           </w:p>
           <w:p>
             <w:pPr>
-              <w:pStyle w:val="Prrafodelista"/>
+              <w:pStyle w:val="ListParagraph"/>
               <w:numPr>
                 <w:ilvl w:val="0"/>
                 <w:numId w:val="41"/>
@@ -1001,7 +994,7 @@
               <w:jc w:val="both"/>
               <w:rPr>
                 <w:rFonts w:eastAsiaTheme="majorEastAsia"/>
-                <w:color w:val="767171" w:themeColor="background2" w:themeShade="80"/>
+                <w:color w:val="00B050"/>
                 <w:sz w:val="24"/>
                 <w:szCs w:val="24"/>
               </w:rPr>
@@ -1009,7 +1002,7 @@
             <w:r>
               <w:rPr>
                 <w:rFonts w:eastAsiaTheme="majorEastAsia"/>
-                <w:color w:val="767171" w:themeColor="background2" w:themeShade="80"/>
+                <w:color w:val="00B050"/>
                 <w:sz w:val="24"/>
                 <w:szCs w:val="24"/>
               </w:rPr>
@@ -1018,7 +1011,7 @@
           </w:p>
           <w:p>
             <w:pPr>
-              <w:pStyle w:val="Prrafodelista"/>
+              <w:pStyle w:val="ListParagraph"/>
               <w:numPr>
                 <w:ilvl w:val="0"/>
                 <w:numId w:val="41"/>
@@ -1029,7 +1022,7 @@
               <w:jc w:val="both"/>
               <w:rPr>
                 <w:rFonts w:eastAsiaTheme="majorEastAsia"/>
-                <w:color w:val="767171" w:themeColor="background2" w:themeShade="80"/>
+                <w:color w:val="00B050"/>
                 <w:sz w:val="24"/>
                 <w:szCs w:val="24"/>
               </w:rPr>
@@ -1037,7 +1030,7 @@
             <w:r>
               <w:rPr>
                 <w:rFonts w:eastAsiaTheme="majorEastAsia"/>
-                <w:color w:val="767171" w:themeColor="background2" w:themeShade="80"/>
+                <w:color w:val="00B050"/>
                 <w:sz w:val="24"/>
                 <w:szCs w:val="24"/>
               </w:rPr>
@@ -1060,7 +1053,7 @@
           </w:p>
           <w:p>
             <w:pPr>
-              <w:pStyle w:val="Prrafodelista"/>
+              <w:pStyle w:val="ListParagraph"/>
               <w:numPr>
                 <w:ilvl w:val="0"/>
                 <w:numId w:val="42"/>
@@ -1088,7 +1081,7 @@
           </w:p>
           <w:p>
             <w:pPr>
-              <w:pStyle w:val="Prrafodelista"/>
+              <w:pStyle w:val="ListParagraph"/>
               <w:tabs>
                 <w:tab w:val="left" w:pos="454"/>
               </w:tabs>
@@ -1103,7 +1096,7 @@
           </w:p>
           <w:p>
             <w:pPr>
-              <w:pStyle w:val="Prrafodelista"/>
+              <w:pStyle w:val="ListParagraph"/>
               <w:numPr>
                 <w:ilvl w:val="0"/>
                 <w:numId w:val="41"/>
@@ -1114,7 +1107,7 @@
               <w:jc w:val="both"/>
               <w:rPr>
                 <w:rFonts w:eastAsiaTheme="majorEastAsia"/>
-                <w:color w:val="767171" w:themeColor="background2" w:themeShade="80"/>
+                <w:color w:val="FF0000"/>
                 <w:sz w:val="24"/>
                 <w:szCs w:val="24"/>
               </w:rPr>
@@ -1122,7 +1115,7 @@
             <w:r>
               <w:rPr>
                 <w:rFonts w:eastAsiaTheme="majorEastAsia"/>
-                <w:color w:val="767171" w:themeColor="background2" w:themeShade="80"/>
+                <w:color w:val="FF0000"/>
                 <w:sz w:val="24"/>
                 <w:szCs w:val="24"/>
               </w:rPr>
@@ -1131,7 +1124,7 @@
           </w:p>
           <w:p>
             <w:pPr>
-              <w:pStyle w:val="Prrafodelista"/>
+              <w:pStyle w:val="ListParagraph"/>
               <w:numPr>
                 <w:ilvl w:val="0"/>
                 <w:numId w:val="41"/>
@@ -1142,7 +1135,7 @@
               <w:jc w:val="both"/>
               <w:rPr>
                 <w:rFonts w:eastAsiaTheme="majorEastAsia"/>
-                <w:color w:val="767171" w:themeColor="background2" w:themeShade="80"/>
+                <w:color w:val="FF0000"/>
                 <w:sz w:val="24"/>
                 <w:szCs w:val="24"/>
               </w:rPr>
@@ -1150,7 +1143,7 @@
             <w:r>
               <w:rPr>
                 <w:rFonts w:eastAsiaTheme="majorEastAsia"/>
-                <w:color w:val="767171" w:themeColor="background2" w:themeShade="80"/>
+                <w:color w:val="FF0000"/>
                 <w:sz w:val="24"/>
                 <w:szCs w:val="24"/>
               </w:rPr>
@@ -1159,7 +1152,7 @@
           </w:p>
           <w:p>
             <w:pPr>
-              <w:pStyle w:val="Prrafodelista"/>
+              <w:pStyle w:val="ListParagraph"/>
               <w:numPr>
                 <w:ilvl w:val="0"/>
                 <w:numId w:val="41"/>
@@ -1170,7 +1163,7 @@
               <w:jc w:val="both"/>
               <w:rPr>
                 <w:rFonts w:eastAsiaTheme="majorEastAsia"/>
-                <w:color w:val="767171" w:themeColor="background2" w:themeShade="80"/>
+                <w:color w:val="FF0000"/>
                 <w:sz w:val="24"/>
                 <w:szCs w:val="24"/>
               </w:rPr>
@@ -1178,7 +1171,7 @@
             <w:r>
               <w:rPr>
                 <w:rFonts w:eastAsiaTheme="majorEastAsia"/>
-                <w:color w:val="767171" w:themeColor="background2" w:themeShade="80"/>
+                <w:color w:val="FF0000"/>
                 <w:sz w:val="24"/>
                 <w:szCs w:val="24"/>
               </w:rPr>
@@ -1364,7 +1357,7 @@
     </w:p>
     <w:tbl>
       <w:tblPr>
-        <w:tblStyle w:val="Tablaconcuadrcula"/>
+        <w:tblStyle w:val="TableGrid"/>
         <w:tblW w:w="0" w:type="auto"/>
         <w:tblBorders>
           <w:top w:val="single" w:sz="4" w:space="0" w:color="BFBFBF" w:themeColor="background1" w:themeShade="BF"/>
@@ -1431,7 +1424,7 @@
           </w:p>
           <w:p>
             <w:pPr>
-              <w:pStyle w:val="Prrafodelista"/>
+              <w:pStyle w:val="ListParagraph"/>
               <w:numPr>
                 <w:ilvl w:val="0"/>
                 <w:numId w:val="12"/>
@@ -1586,7 +1579,7 @@
           </w:p>
           <w:p>
             <w:pPr>
-              <w:pStyle w:val="Prrafodelista"/>
+              <w:pStyle w:val="ListParagraph"/>
               <w:numPr>
                 <w:ilvl w:val="0"/>
                 <w:numId w:val="12"/>
@@ -1639,7 +1632,7 @@
             </w:pPr>
             <w:r>
               <w:rPr>
-                <w:rStyle w:val="Textoennegrita"/>
+                <w:rStyle w:val="Strong"/>
                 <w:rFonts w:asciiTheme="minorHAnsi" w:hAnsiTheme="minorHAnsi" w:cstheme="minorHAnsi"/>
               </w:rPr>
               <w:t>Diseño y Desarrollo de Soluciones Informáticas</w:t>
@@ -1664,7 +1657,7 @@
             </w:pPr>
             <w:r>
               <w:rPr>
-                <w:rStyle w:val="Textoennegrita"/>
+                <w:rStyle w:val="Strong"/>
                 <w:rFonts w:asciiTheme="minorHAnsi" w:hAnsiTheme="minorHAnsi" w:cstheme="minorHAnsi"/>
               </w:rPr>
               <w:t>Evaluación y Aplicación de Estándares y Metodologías</w:t>
@@ -1689,7 +1682,7 @@
             </w:pPr>
             <w:r>
               <w:rPr>
-                <w:rStyle w:val="Textoennegrita"/>
+                <w:rStyle w:val="Strong"/>
                 <w:rFonts w:asciiTheme="minorHAnsi" w:hAnsiTheme="minorHAnsi" w:cstheme="minorHAnsi"/>
               </w:rPr>
               <w:t>Innovación y Cultura Colaborativa</w:t>
@@ -1703,7 +1696,7 @@
           </w:p>
           <w:p>
             <w:pPr>
-              <w:pStyle w:val="Prrafodelista"/>
+              <w:pStyle w:val="ListParagraph"/>
               <w:numPr>
                 <w:ilvl w:val="0"/>
                 <w:numId w:val="12"/>
@@ -1961,7 +1954,7 @@
     </w:p>
     <w:tbl>
       <w:tblPr>
-        <w:tblStyle w:val="Tablaconcuadrcula"/>
+        <w:tblStyle w:val="TableGrid"/>
         <w:tblW w:w="0" w:type="auto"/>
         <w:tblBorders>
           <w:top w:val="single" w:sz="4" w:space="0" w:color="BFBFBF" w:themeColor="background1" w:themeShade="BF"/>
@@ -2027,7 +2020,7 @@
           </w:p>
           <w:p>
             <w:pPr>
-              <w:pStyle w:val="Prrafodelista"/>
+              <w:pStyle w:val="ListParagraph"/>
               <w:numPr>
                 <w:ilvl w:val="0"/>
                 <w:numId w:val="12"/>
@@ -2089,7 +2082,6 @@
               </w:rPr>
               <w:t xml:space="preserve">La verdad es que no, porque en cursos anteriores no había tenido la oportunidad de ver y aprender bien el tema de la ciberseguridad que es a donde quiero apuntar en un </w:t>
             </w:r>
-            <w:proofErr w:type="spellStart"/>
             <w:r>
               <w:rPr>
                 <w:rFonts w:eastAsiaTheme="majorEastAsia"/>
@@ -2097,9 +2089,8 @@
                 <w:sz w:val="24"/>
                 <w:szCs w:val="24"/>
               </w:rPr>
-              <w:t>funturo</w:t>
+              <w:t>futuro</w:t>
             </w:r>
-            <w:proofErr w:type="spellEnd"/>
             <w:r>
               <w:rPr>
                 <w:rFonts w:eastAsiaTheme="majorEastAsia"/>
@@ -2109,7 +2100,6 @@
               </w:rPr>
               <w:t xml:space="preserve">. </w:t>
             </w:r>
-            <w:proofErr w:type="spellStart"/>
             <w:r>
               <w:rPr>
                 <w:rFonts w:eastAsiaTheme="majorEastAsia"/>
@@ -2117,9 +2107,8 @@
                 <w:sz w:val="24"/>
                 <w:szCs w:val="24"/>
               </w:rPr>
-              <w:t>Alomejor</w:t>
+              <w:t>Podría ser que</w:t>
             </w:r>
-            <w:proofErr w:type="spellEnd"/>
             <w:r>
               <w:rPr>
                 <w:rFonts w:eastAsiaTheme="majorEastAsia"/>
@@ -2127,9 +2116,8 @@
                 <w:sz w:val="24"/>
                 <w:szCs w:val="24"/>
               </w:rPr>
-              <w:t xml:space="preserve"> tienen un poco de relación pero requiero de un ajuste para enfocarme </w:t>
+              <w:t xml:space="preserve"> t</w:t>
             </w:r>
-            <w:proofErr w:type="spellStart"/>
             <w:r>
               <w:rPr>
                 <w:rFonts w:eastAsiaTheme="majorEastAsia"/>
@@ -2137,9 +2125,26 @@
                 <w:sz w:val="24"/>
                 <w:szCs w:val="24"/>
               </w:rPr>
-              <w:t>mas</w:t>
+              <w:t>engan</w:t>
             </w:r>
-            <w:proofErr w:type="spellEnd"/>
+            <w:r>
+              <w:rPr>
+                <w:rFonts w:eastAsiaTheme="majorEastAsia"/>
+                <w:color w:val="767171" w:themeColor="background2" w:themeShade="80"/>
+                <w:sz w:val="24"/>
+                <w:szCs w:val="24"/>
+              </w:rPr>
+              <w:t xml:space="preserve"> un poco de relación pero requiero de un ajuste para enfocarme </w:t>
+            </w:r>
+            <w:r>
+              <w:rPr>
+                <w:rFonts w:eastAsiaTheme="majorEastAsia"/>
+                <w:color w:val="767171" w:themeColor="background2" w:themeShade="80"/>
+                <w:sz w:val="24"/>
+                <w:szCs w:val="24"/>
+              </w:rPr>
+              <w:t>más</w:t>
+            </w:r>
             <w:r>
               <w:rPr>
                 <w:rFonts w:eastAsiaTheme="majorEastAsia"/>
@@ -2274,7 +2279,7 @@
           </w:p>
           <w:p>
             <w:pPr>
-              <w:pStyle w:val="Prrafodelista"/>
+              <w:pStyle w:val="ListParagraph"/>
               <w:numPr>
                 <w:ilvl w:val="0"/>
                 <w:numId w:val="12"/>
@@ -2302,7 +2307,7 @@
           </w:p>
           <w:p>
             <w:pPr>
-              <w:pStyle w:val="Prrafodelista"/>
+              <w:pStyle w:val="ListParagraph"/>
               <w:numPr>
                 <w:ilvl w:val="0"/>
                 <w:numId w:val="12"/>
@@ -2330,7 +2335,7 @@
           </w:p>
           <w:p>
             <w:pPr>
-              <w:pStyle w:val="Prrafodelista"/>
+              <w:pStyle w:val="ListParagraph"/>
               <w:numPr>
                 <w:ilvl w:val="0"/>
                 <w:numId w:val="12"/>
@@ -2358,7 +2363,7 @@
           </w:p>
           <w:p>
             <w:pPr>
-              <w:pStyle w:val="Prrafodelista"/>
+              <w:pStyle w:val="ListParagraph"/>
               <w:numPr>
                 <w:ilvl w:val="0"/>
                 <w:numId w:val="12"/>
@@ -2559,7 +2564,7 @@
 </file>
 
 <file path=word/endnotes.xml><?xml version="1.0" encoding="utf-8"?>
-<w:endnotes xmlns:wpc="http://schemas.microsoft.com/office/word/2010/wordprocessingCanvas" xmlns:cx="http://schemas.microsoft.com/office/drawing/2014/chartex" xmlns:cx1="http://schemas.microsoft.com/office/drawing/2015/9/8/chartex" xmlns:cx2="http://schemas.microsoft.com/office/drawing/2015/10/21/chartex" xmlns:cx3="http://schemas.microsoft.com/office/drawing/2016/5/9/chartex" xmlns:cx4="http://schemas.microsoft.com/office/drawing/2016/5/10/chartex" xmlns:cx5="http://schemas.microsoft.com/office/drawing/2016/5/11/chartex" xmlns:cx6="http://schemas.microsoft.com/office/drawing/2016/5/12/chartex" xmlns:cx7="http://schemas.microsoft.com/office/drawing/2016/5/13/chartex" xmlns:cx8="http://schemas.microsoft.com/office/drawing/2016/5/14/chartex" xmlns:mc="http://schemas.openxmlformats.org/markup-compatibility/2006" xmlns:aink="http://schemas.microsoft.com/office/drawing/2016/ink" xmlns:am3d="http://schemas.microsoft.com/office/drawing/2017/model3d" xmlns:o="urn:schemas-microsoft-com:office:office" xmlns:oel="http://schemas.microsoft.com/office/2019/extlst" xmlns:r="http://schemas.openxmlformats.org/officeDocument/2006/relationships" xmlns:m="http://schemas.openxmlformats.org/officeDocument/2006/math" xmlns:v="urn:schemas-microsoft-com:vml" xmlns:wp14="http://schemas.microsoft.com/office/word/2010/wordprocessingDrawing" xmlns:wp="http://schemas.openxmlformats.org/drawingml/2006/wordprocessingDrawing" xmlns:w10="urn:schemas-microsoft-com:office:word" xmlns:w="http://schemas.openxmlformats.org/wordprocessingml/2006/main" xmlns:w14="http://schemas.microsoft.com/office/word/2010/wordml" xmlns:w15="http://schemas.microsoft.com/office/word/2012/wordml" xmlns:w16cex="http://schemas.microsoft.com/office/word/2018/wordml/cex" xmlns:w16cid="http://schemas.microsoft.com/office/word/2016/wordml/cid" xmlns:w16="http://schemas.microsoft.com/office/word/2018/wordml" xmlns:w16sdtdh="http://schemas.microsoft.com/office/word/2020/wordml/sdtdatahash" xmlns:w16se="http://schemas.microsoft.com/office/word/2015/wordml/symex" xmlns:wpg="http://schemas.microsoft.com/office/word/2010/wordprocessingGroup" xmlns:wpi="http://schemas.microsoft.com/office/word/2010/wordprocessingInk" xmlns:wne="http://schemas.microsoft.com/office/word/2006/wordml" xmlns:wps="http://schemas.microsoft.com/office/word/2010/wordprocessingShape" mc:Ignorable="w14 w15 w16se w16cid w16 w16cex w16sdtdh wp14">
+<w:endnotes xmlns:wpc="http://schemas.microsoft.com/office/word/2010/wordprocessingCanvas" xmlns:cx="http://schemas.microsoft.com/office/drawing/2014/chartex" xmlns:cx1="http://schemas.microsoft.com/office/drawing/2015/9/8/chartex" xmlns:cx2="http://schemas.microsoft.com/office/drawing/2015/10/21/chartex" xmlns:cx3="http://schemas.microsoft.com/office/drawing/2016/5/9/chartex" xmlns:cx4="http://schemas.microsoft.com/office/drawing/2016/5/10/chartex" xmlns:cx5="http://schemas.microsoft.com/office/drawing/2016/5/11/chartex" xmlns:cx6="http://schemas.microsoft.com/office/drawing/2016/5/12/chartex" xmlns:cx7="http://schemas.microsoft.com/office/drawing/2016/5/13/chartex" xmlns:cx8="http://schemas.microsoft.com/office/drawing/2016/5/14/chartex" xmlns:mc="http://schemas.openxmlformats.org/markup-compatibility/2006" xmlns:aink="http://schemas.microsoft.com/office/drawing/2016/ink" xmlns:am3d="http://schemas.microsoft.com/office/drawing/2017/model3d" xmlns:o="urn:schemas-microsoft-com:office:office" xmlns:oel="http://schemas.microsoft.com/office/2019/extlst" xmlns:r="http://schemas.openxmlformats.org/officeDocument/2006/relationships" xmlns:m="http://schemas.openxmlformats.org/officeDocument/2006/math" xmlns:v="urn:schemas-microsoft-com:vml" xmlns:wp14="http://schemas.microsoft.com/office/word/2010/wordprocessingDrawing" xmlns:wp="http://schemas.openxmlformats.org/drawingml/2006/wordprocessingDrawing" xmlns:w10="urn:schemas-microsoft-com:office:word" xmlns:w="http://schemas.openxmlformats.org/wordprocessingml/2006/main" xmlns:w14="http://schemas.microsoft.com/office/word/2010/wordml" xmlns:w15="http://schemas.microsoft.com/office/word/2012/wordml" xmlns:w16cex="http://schemas.microsoft.com/office/word/2018/wordml/cex" xmlns:w16cid="http://schemas.microsoft.com/office/word/2016/wordml/cid" xmlns:w16="http://schemas.microsoft.com/office/word/2018/wordml" xmlns:w16du="http://schemas.microsoft.com/office/word/2023/wordml/word16du" xmlns:w16sdtdh="http://schemas.microsoft.com/office/word/2020/wordml/sdtdatahash" xmlns:w16se="http://schemas.microsoft.com/office/word/2015/wordml/symex" xmlns:wpg="http://schemas.microsoft.com/office/word/2010/wordprocessingGroup" xmlns:wpi="http://schemas.microsoft.com/office/word/2010/wordprocessingInk" xmlns:wne="http://schemas.microsoft.com/office/word/2006/wordml" xmlns:wps="http://schemas.microsoft.com/office/word/2010/wordprocessingShape" mc:Ignorable="w14 w15 w16se w16cid w16 w16cex w16sdtdh w16du wp14">
   <w:endnote w:type="separator" w:id="-1">
     <w:p>
       <w:pPr>
@@ -2584,7 +2589,7 @@
 </file>
 
 <file path=word/footer1.xml><?xml version="1.0" encoding="utf-8"?>
-<w:ftr xmlns:wpc="http://schemas.microsoft.com/office/word/2010/wordprocessingCanvas" xmlns:cx="http://schemas.microsoft.com/office/drawing/2014/chartex" xmlns:cx1="http://schemas.microsoft.com/office/drawing/2015/9/8/chartex" xmlns:cx2="http://schemas.microsoft.com/office/drawing/2015/10/21/chartex" xmlns:cx3="http://schemas.microsoft.com/office/drawing/2016/5/9/chartex" xmlns:cx4="http://schemas.microsoft.com/office/drawing/2016/5/10/chartex" xmlns:cx5="http://schemas.microsoft.com/office/drawing/2016/5/11/chartex" xmlns:cx6="http://schemas.microsoft.com/office/drawing/2016/5/12/chartex" xmlns:cx7="http://schemas.microsoft.com/office/drawing/2016/5/13/chartex" xmlns:cx8="http://schemas.microsoft.com/office/drawing/2016/5/14/chartex" xmlns:mc="http://schemas.openxmlformats.org/markup-compatibility/2006" xmlns:aink="http://schemas.microsoft.com/office/drawing/2016/ink" xmlns:am3d="http://schemas.microsoft.com/office/drawing/2017/model3d" xmlns:o="urn:schemas-microsoft-com:office:office" xmlns:oel="http://schemas.microsoft.com/office/2019/extlst" xmlns:r="http://schemas.openxmlformats.org/officeDocument/2006/relationships" xmlns:m="http://schemas.openxmlformats.org/officeDocument/2006/math" xmlns:v="urn:schemas-microsoft-com:vml" xmlns:wp14="http://schemas.microsoft.com/office/word/2010/wordprocessingDrawing" xmlns:wp="http://schemas.openxmlformats.org/drawingml/2006/wordprocessingDrawing" xmlns:w10="urn:schemas-microsoft-com:office:word" xmlns:w="http://schemas.openxmlformats.org/wordprocessingml/2006/main" xmlns:w14="http://schemas.microsoft.com/office/word/2010/wordml" xmlns:w15="http://schemas.microsoft.com/office/word/2012/wordml" xmlns:w16cex="http://schemas.microsoft.com/office/word/2018/wordml/cex" xmlns:w16cid="http://schemas.microsoft.com/office/word/2016/wordml/cid" xmlns:w16="http://schemas.microsoft.com/office/word/2018/wordml" xmlns:w16sdtdh="http://schemas.microsoft.com/office/word/2020/wordml/sdtdatahash" xmlns:w16se="http://schemas.microsoft.com/office/word/2015/wordml/symex" xmlns:wpg="http://schemas.microsoft.com/office/word/2010/wordprocessingGroup" xmlns:wpi="http://schemas.microsoft.com/office/word/2010/wordprocessingInk" xmlns:wne="http://schemas.microsoft.com/office/word/2006/wordml" xmlns:wps="http://schemas.microsoft.com/office/word/2010/wordprocessingShape" mc:Ignorable="w14 w15 w16se w16cid w16 w16cex w16sdtdh wp14">
+<w:ftr xmlns:wpc="http://schemas.microsoft.com/office/word/2010/wordprocessingCanvas" xmlns:cx="http://schemas.microsoft.com/office/drawing/2014/chartex" xmlns:cx1="http://schemas.microsoft.com/office/drawing/2015/9/8/chartex" xmlns:cx2="http://schemas.microsoft.com/office/drawing/2015/10/21/chartex" xmlns:cx3="http://schemas.microsoft.com/office/drawing/2016/5/9/chartex" xmlns:cx4="http://schemas.microsoft.com/office/drawing/2016/5/10/chartex" xmlns:cx5="http://schemas.microsoft.com/office/drawing/2016/5/11/chartex" xmlns:cx6="http://schemas.microsoft.com/office/drawing/2016/5/12/chartex" xmlns:cx7="http://schemas.microsoft.com/office/drawing/2016/5/13/chartex" xmlns:cx8="http://schemas.microsoft.com/office/drawing/2016/5/14/chartex" xmlns:mc="http://schemas.openxmlformats.org/markup-compatibility/2006" xmlns:aink="http://schemas.microsoft.com/office/drawing/2016/ink" xmlns:am3d="http://schemas.microsoft.com/office/drawing/2017/model3d" xmlns:o="urn:schemas-microsoft-com:office:office" xmlns:oel="http://schemas.microsoft.com/office/2019/extlst" xmlns:r="http://schemas.openxmlformats.org/officeDocument/2006/relationships" xmlns:m="http://schemas.openxmlformats.org/officeDocument/2006/math" xmlns:v="urn:schemas-microsoft-com:vml" xmlns:wp14="http://schemas.microsoft.com/office/word/2010/wordprocessingDrawing" xmlns:wp="http://schemas.openxmlformats.org/drawingml/2006/wordprocessingDrawing" xmlns:w10="urn:schemas-microsoft-com:office:word" xmlns:w="http://schemas.openxmlformats.org/wordprocessingml/2006/main" xmlns:w14="http://schemas.microsoft.com/office/word/2010/wordml" xmlns:w15="http://schemas.microsoft.com/office/word/2012/wordml" xmlns:w16cex="http://schemas.microsoft.com/office/word/2018/wordml/cex" xmlns:w16cid="http://schemas.microsoft.com/office/word/2016/wordml/cid" xmlns:w16="http://schemas.microsoft.com/office/word/2018/wordml" xmlns:w16du="http://schemas.microsoft.com/office/word/2023/wordml/word16du" xmlns:w16sdtdh="http://schemas.microsoft.com/office/word/2020/wordml/sdtdatahash" xmlns:w16se="http://schemas.microsoft.com/office/word/2015/wordml/symex" xmlns:wpg="http://schemas.microsoft.com/office/word/2010/wordprocessingGroup" xmlns:wpi="http://schemas.microsoft.com/office/word/2010/wordprocessingInk" xmlns:wne="http://schemas.microsoft.com/office/word/2006/wordml" xmlns:wps="http://schemas.microsoft.com/office/word/2010/wordprocessingShape" mc:Ignorable="w14 w15 w16se w16cid w16 w16cex w16sdtdh w16du wp14">
   <w:sdt>
     <w:sdtPr>
       <w:id w:val="-937982979"/>
@@ -2596,7 +2601,7 @@
     <w:sdtContent>
       <w:p>
         <w:pPr>
-          <w:pStyle w:val="Piedepgina"/>
+          <w:pStyle w:val="Footer"/>
         </w:pPr>
         <w:r>
           <w:rPr>
@@ -2804,12 +2809,12 @@
             </mc:Choice>
             <mc:Fallback>
               <w:pict>
-                <v:group w14:anchorId="51D00065" id="Grupo 32" o:spid="_x0000_s1026" style="position:absolute;margin-left:0;margin-top:0;width:610.5pt;height:15pt;z-index:251659264;mso-width-percent:1000;mso-position-horizontal:center;mso-position-horizontal-relative:page;mso-position-vertical:center;mso-position-vertical-relative:bottom-margin-area;mso-width-percent:1000" coordorigin=",14970" coordsize="12255,300" o:gfxdata="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">
+                <v:group w14:anchorId="51D00065" id="Grupo 32" o:spid="_x0000_s1026" style="position:absolute;margin-left:0;margin-top:0;width:610.5pt;height:15pt;z-index:251659264;mso-width-percent:1000;mso-position-horizontal:center;mso-position-horizontal-relative:page;mso-position-vertical:center;mso-position-vertical-relative:bottom-margin-area;mso-width-percent:1000" coordorigin=",14970" coordsize="12255,300" o:gfxdata="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">
                   <v:shapetype id="_x0000_t202" coordsize="21600,21600" o:spt="202" path="m,l,21600r21600,l21600,xe">
                     <v:stroke joinstyle="miter"/>
                     <v:path gradientshapeok="t" o:connecttype="rect"/>
                   </v:shapetype>
-                  <v:shape id="Text Box 25" o:spid="_x0000_s1027" type="#_x0000_t202" style="position:absolute;left:10803;top:14982;width:659;height:288;visibility:visible;mso-wrap-style:square;v-text-anchor:top" o:gfxdata="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" filled="f" stroked="f">
+                  <v:shape id="Text Box 25" o:spid="_x0000_s1027" type="#_x0000_t202" style="position:absolute;left:10803;top:14982;width:659;height:288;visibility:visible;mso-wrap-style:square;v-text-anchor:top" o:gfxdata="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" filled="f" stroked="f">
                     <v:textbox inset="0,0,0,0">
                       <w:txbxContent>
                         <w:p>
@@ -2843,7 +2848,7 @@
                       </w:txbxContent>
                     </v:textbox>
                   </v:shape>
-                  <v:group id="Group 31" o:spid="_x0000_s1028" style="position:absolute;top:14970;width:12255;height:230;flip:x" coordorigin="-8,14978" coordsize="12255,230" o:gfxdata="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">
+                  <v:group id="Group 31" o:spid="_x0000_s1028" style="position:absolute;top:14970;width:12255;height:230;flip:x" coordorigin="-8,14978" coordsize="12255,230" o:gfxdata="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">
                     <v:shapetype id="_x0000_t34" coordsize="21600,21600" o:spt="34" o:oned="t" adj="10800" path="m,l@0,0@0,21600,21600,21600e" filled="f">
                       <v:stroke joinstyle="miter"/>
                       <v:formulas>
@@ -2855,8 +2860,8 @@
                       </v:handles>
                       <o:lock v:ext="edit" shapetype="t"/>
                     </v:shapetype>
-                    <v:shape id="AutoShape 27" o:spid="_x0000_s1029" type="#_x0000_t34" style="position:absolute;left:-8;top:14978;width:1260;height:230;flip:y;visibility:visible;mso-wrap-style:square" o:connectortype="elbow" o:gfxdata="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" strokecolor="#a5a5a5"/>
-                    <v:shape id="AutoShape 28" o:spid="_x0000_s1030" type="#_x0000_t34" style="position:absolute;left:1252;top:14978;width:10995;height:230;rotation:180;visibility:visible;mso-wrap-style:square" o:connectortype="elbow" o:gfxdata="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" adj="20904" strokecolor="#a5a5a5"/>
+                    <v:shape id="AutoShape 27" o:spid="_x0000_s1029" type="#_x0000_t34" style="position:absolute;left:-8;top:14978;width:1260;height:230;flip:y;visibility:visible;mso-wrap-style:square" o:connectortype="elbow" o:gfxdata="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" strokecolor="#a5a5a5"/>
+                    <v:shape id="AutoShape 28" o:spid="_x0000_s1030" type="#_x0000_t34" style="position:absolute;left:1252;top:14978;width:10995;height:230;rotation:180;visibility:visible;mso-wrap-style:square" o:connectortype="elbow" o:gfxdata="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" adj="20904" strokecolor="#a5a5a5"/>
                   </v:group>
                   <w10:wrap anchorx="page" anchory="margin"/>
                 </v:group>
@@ -2871,7 +2876,7 @@
 </file>
 
 <file path=word/footnotes.xml><?xml version="1.0" encoding="utf-8"?>
-<w:footnotes xmlns:wpc="http://schemas.microsoft.com/office/word/2010/wordprocessingCanvas" xmlns:cx="http://schemas.microsoft.com/office/drawing/2014/chartex" xmlns:cx1="http://schemas.microsoft.com/office/drawing/2015/9/8/chartex" xmlns:cx2="http://schemas.microsoft.com/office/drawing/2015/10/21/chartex" xmlns:cx3="http://schemas.microsoft.com/office/drawing/2016/5/9/chartex" xmlns:cx4="http://schemas.microsoft.com/office/drawing/2016/5/10/chartex" xmlns:cx5="http://schemas.microsoft.com/office/drawing/2016/5/11/chartex" xmlns:cx6="http://schemas.microsoft.com/office/drawing/2016/5/12/chartex" xmlns:cx7="http://schemas.microsoft.com/office/drawing/2016/5/13/chartex" xmlns:cx8="http://schemas.microsoft.com/office/drawing/2016/5/14/chartex" xmlns:mc="http://schemas.openxmlformats.org/markup-compatibility/2006" xmlns:aink="http://schemas.microsoft.com/office/drawing/2016/ink" xmlns:am3d="http://schemas.microsoft.com/office/drawing/2017/model3d" xmlns:o="urn:schemas-microsoft-com:office:office" xmlns:oel="http://schemas.microsoft.com/office/2019/extlst" xmlns:r="http://schemas.openxmlformats.org/officeDocument/2006/relationships" xmlns:m="http://schemas.openxmlformats.org/officeDocument/2006/math" xmlns:v="urn:schemas-microsoft-com:vml" xmlns:wp14="http://schemas.microsoft.com/office/word/2010/wordprocessingDrawing" xmlns:wp="http://schemas.openxmlformats.org/drawingml/2006/wordprocessingDrawing" xmlns:w10="urn:schemas-microsoft-com:office:word" xmlns:w="http://schemas.openxmlformats.org/wordprocessingml/2006/main" xmlns:w14="http://schemas.microsoft.com/office/word/2010/wordml" xmlns:w15="http://schemas.microsoft.com/office/word/2012/wordml" xmlns:w16cex="http://schemas.microsoft.com/office/word/2018/wordml/cex" xmlns:w16cid="http://schemas.microsoft.com/office/word/2016/wordml/cid" xmlns:w16="http://schemas.microsoft.com/office/word/2018/wordml" xmlns:w16sdtdh="http://schemas.microsoft.com/office/word/2020/wordml/sdtdatahash" xmlns:w16se="http://schemas.microsoft.com/office/word/2015/wordml/symex" xmlns:wpg="http://schemas.microsoft.com/office/word/2010/wordprocessingGroup" xmlns:wpi="http://schemas.microsoft.com/office/word/2010/wordprocessingInk" xmlns:wne="http://schemas.microsoft.com/office/word/2006/wordml" xmlns:wps="http://schemas.microsoft.com/office/word/2010/wordprocessingShape" mc:Ignorable="w14 w15 w16se w16cid w16 w16cex w16sdtdh wp14">
+<w:footnotes xmlns:wpc="http://schemas.microsoft.com/office/word/2010/wordprocessingCanvas" xmlns:cx="http://schemas.microsoft.com/office/drawing/2014/chartex" xmlns:cx1="http://schemas.microsoft.com/office/drawing/2015/9/8/chartex" xmlns:cx2="http://schemas.microsoft.com/office/drawing/2015/10/21/chartex" xmlns:cx3="http://schemas.microsoft.com/office/drawing/2016/5/9/chartex" xmlns:cx4="http://schemas.microsoft.com/office/drawing/2016/5/10/chartex" xmlns:cx5="http://schemas.microsoft.com/office/drawing/2016/5/11/chartex" xmlns:cx6="http://schemas.microsoft.com/office/drawing/2016/5/12/chartex" xmlns:cx7="http://schemas.microsoft.com/office/drawing/2016/5/13/chartex" xmlns:cx8="http://schemas.microsoft.com/office/drawing/2016/5/14/chartex" xmlns:mc="http://schemas.openxmlformats.org/markup-compatibility/2006" xmlns:aink="http://schemas.microsoft.com/office/drawing/2016/ink" xmlns:am3d="http://schemas.microsoft.com/office/drawing/2017/model3d" xmlns:o="urn:schemas-microsoft-com:office:office" xmlns:oel="http://schemas.microsoft.com/office/2019/extlst" xmlns:r="http://schemas.openxmlformats.org/officeDocument/2006/relationships" xmlns:m="http://schemas.openxmlformats.org/officeDocument/2006/math" xmlns:v="urn:schemas-microsoft-com:vml" xmlns:wp14="http://schemas.microsoft.com/office/word/2010/wordprocessingDrawing" xmlns:wp="http://schemas.openxmlformats.org/drawingml/2006/wordprocessingDrawing" xmlns:w10="urn:schemas-microsoft-com:office:word" xmlns:w="http://schemas.openxmlformats.org/wordprocessingml/2006/main" xmlns:w14="http://schemas.microsoft.com/office/word/2010/wordml" xmlns:w15="http://schemas.microsoft.com/office/word/2012/wordml" xmlns:w16cex="http://schemas.microsoft.com/office/word/2018/wordml/cex" xmlns:w16cid="http://schemas.microsoft.com/office/word/2016/wordml/cid" xmlns:w16="http://schemas.microsoft.com/office/word/2018/wordml" xmlns:w16du="http://schemas.microsoft.com/office/word/2023/wordml/word16du" xmlns:w16sdtdh="http://schemas.microsoft.com/office/word/2020/wordml/sdtdatahash" xmlns:w16se="http://schemas.microsoft.com/office/word/2015/wordml/symex" xmlns:wpg="http://schemas.microsoft.com/office/word/2010/wordprocessingGroup" xmlns:wpi="http://schemas.microsoft.com/office/word/2010/wordprocessingInk" xmlns:wne="http://schemas.microsoft.com/office/word/2006/wordml" xmlns:wps="http://schemas.microsoft.com/office/word/2010/wordprocessingShape" mc:Ignorable="w14 w15 w16se w16cid w16 w16cex w16sdtdh w16du wp14">
   <w:footnote w:type="separator" w:id="-1">
     <w:p>
       <w:pPr>
@@ -2896,10 +2901,10 @@
 </file>
 
 <file path=word/header1.xml><?xml version="1.0" encoding="utf-8"?>
-<w:hdr xmlns:wpc="http://schemas.microsoft.com/office/word/2010/wordprocessingCanvas" xmlns:cx="http://schemas.microsoft.com/office/drawing/2014/chartex" xmlns:cx1="http://schemas.microsoft.com/office/drawing/2015/9/8/chartex" xmlns:cx2="http://schemas.microsoft.com/office/drawing/2015/10/21/chartex" xmlns:cx3="http://schemas.microsoft.com/office/drawing/2016/5/9/chartex" xmlns:cx4="http://schemas.microsoft.com/office/drawing/2016/5/10/chartex" xmlns:cx5="http://schemas.microsoft.com/office/drawing/2016/5/11/chartex" xmlns:cx6="http://schemas.microsoft.com/office/drawing/2016/5/12/chartex" xmlns:cx7="http://schemas.microsoft.com/office/drawing/2016/5/13/chartex" xmlns:cx8="http://schemas.microsoft.com/office/drawing/2016/5/14/chartex" xmlns:mc="http://schemas.openxmlformats.org/markup-compatibility/2006" xmlns:aink="http://schemas.microsoft.com/office/drawing/2016/ink" xmlns:am3d="http://schemas.microsoft.com/office/drawing/2017/model3d" xmlns:o="urn:schemas-microsoft-com:office:office" xmlns:oel="http://schemas.microsoft.com/office/2019/extlst" xmlns:r="http://schemas.openxmlformats.org/officeDocument/2006/relationships" xmlns:m="http://schemas.openxmlformats.org/officeDocument/2006/math" xmlns:v="urn:schemas-microsoft-com:vml" xmlns:wp14="http://schemas.microsoft.com/office/word/2010/wordprocessingDrawing" xmlns:wp="http://schemas.openxmlformats.org/drawingml/2006/wordprocessingDrawing" xmlns:w10="urn:schemas-microsoft-com:office:word" xmlns:w="http://schemas.openxmlformats.org/wordprocessingml/2006/main" xmlns:w14="http://schemas.microsoft.com/office/word/2010/wordml" xmlns:w15="http://schemas.microsoft.com/office/word/2012/wordml" xmlns:w16cex="http://schemas.microsoft.com/office/word/2018/wordml/cex" xmlns:w16cid="http://schemas.microsoft.com/office/word/2016/wordml/cid" xmlns:w16="http://schemas.microsoft.com/office/word/2018/wordml" xmlns:w16sdtdh="http://schemas.microsoft.com/office/word/2020/wordml/sdtdatahash" xmlns:w16se="http://schemas.microsoft.com/office/word/2015/wordml/symex" xmlns:wpg="http://schemas.microsoft.com/office/word/2010/wordprocessingGroup" xmlns:wpi="http://schemas.microsoft.com/office/word/2010/wordprocessingInk" xmlns:wne="http://schemas.microsoft.com/office/word/2006/wordml" xmlns:wps="http://schemas.microsoft.com/office/word/2010/wordprocessingShape" mc:Ignorable="w14 w15 w16se w16cid w16 w16cex w16sdtdh wp14">
+<w:hdr xmlns:wpc="http://schemas.microsoft.com/office/word/2010/wordprocessingCanvas" xmlns:cx="http://schemas.microsoft.com/office/drawing/2014/chartex" xmlns:cx1="http://schemas.microsoft.com/office/drawing/2015/9/8/chartex" xmlns:cx2="http://schemas.microsoft.com/office/drawing/2015/10/21/chartex" xmlns:cx3="http://schemas.microsoft.com/office/drawing/2016/5/9/chartex" xmlns:cx4="http://schemas.microsoft.com/office/drawing/2016/5/10/chartex" xmlns:cx5="http://schemas.microsoft.com/office/drawing/2016/5/11/chartex" xmlns:cx6="http://schemas.microsoft.com/office/drawing/2016/5/12/chartex" xmlns:cx7="http://schemas.microsoft.com/office/drawing/2016/5/13/chartex" xmlns:cx8="http://schemas.microsoft.com/office/drawing/2016/5/14/chartex" xmlns:mc="http://schemas.openxmlformats.org/markup-compatibility/2006" xmlns:aink="http://schemas.microsoft.com/office/drawing/2016/ink" xmlns:am3d="http://schemas.microsoft.com/office/drawing/2017/model3d" xmlns:o="urn:schemas-microsoft-com:office:office" xmlns:oel="http://schemas.microsoft.com/office/2019/extlst" xmlns:r="http://schemas.openxmlformats.org/officeDocument/2006/relationships" xmlns:m="http://schemas.openxmlformats.org/officeDocument/2006/math" xmlns:v="urn:schemas-microsoft-com:vml" xmlns:wp14="http://schemas.microsoft.com/office/word/2010/wordprocessingDrawing" xmlns:wp="http://schemas.openxmlformats.org/drawingml/2006/wordprocessingDrawing" xmlns:w10="urn:schemas-microsoft-com:office:word" xmlns:w="http://schemas.openxmlformats.org/wordprocessingml/2006/main" xmlns:w14="http://schemas.microsoft.com/office/word/2010/wordml" xmlns:w15="http://schemas.microsoft.com/office/word/2012/wordml" xmlns:w16cex="http://schemas.microsoft.com/office/word/2018/wordml/cex" xmlns:w16cid="http://schemas.microsoft.com/office/word/2016/wordml/cid" xmlns:w16="http://schemas.microsoft.com/office/word/2018/wordml" xmlns:w16du="http://schemas.microsoft.com/office/word/2023/wordml/word16du" xmlns:w16sdtdh="http://schemas.microsoft.com/office/word/2020/wordml/sdtdatahash" xmlns:w16se="http://schemas.microsoft.com/office/word/2015/wordml/symex" xmlns:wpg="http://schemas.microsoft.com/office/word/2010/wordprocessingGroup" xmlns:wpi="http://schemas.microsoft.com/office/word/2010/wordprocessingInk" xmlns:wne="http://schemas.microsoft.com/office/word/2006/wordml" xmlns:wps="http://schemas.microsoft.com/office/word/2010/wordprocessingShape" mc:Ignorable="w14 w15 w16se w16cid w16 w16cex w16sdtdh w16du wp14">
   <w:tbl>
     <w:tblPr>
-      <w:tblStyle w:val="Tablaconcuadrcula"/>
+      <w:tblStyle w:val="TableGrid"/>
       <w:tblW w:w="9923" w:type="dxa"/>
       <w:tblLook w:val="04A0" w:firstRow="1" w:lastRow="0" w:firstColumn="1" w:lastColumn="0" w:noHBand="0" w:noVBand="1"/>
     </w:tblPr>
@@ -3051,7 +3056,7 @@
   </w:tbl>
   <w:p>
     <w:pPr>
-      <w:pStyle w:val="Encabezado"/>
+      <w:pStyle w:val="Header"/>
       <w:tabs>
         <w:tab w:val="clear" w:pos="4419"/>
         <w:tab w:val="clear" w:pos="8838"/>
@@ -3066,10 +3071,10 @@
 </file>
 
 <file path=word/header2.xml><?xml version="1.0" encoding="utf-8"?>
-<w:hdr xmlns:wpc="http://schemas.microsoft.com/office/word/2010/wordprocessingCanvas" xmlns:cx="http://schemas.microsoft.com/office/drawing/2014/chartex" xmlns:cx1="http://schemas.microsoft.com/office/drawing/2015/9/8/chartex" xmlns:cx2="http://schemas.microsoft.com/office/drawing/2015/10/21/chartex" xmlns:cx3="http://schemas.microsoft.com/office/drawing/2016/5/9/chartex" xmlns:cx4="http://schemas.microsoft.com/office/drawing/2016/5/10/chartex" xmlns:cx5="http://schemas.microsoft.com/office/drawing/2016/5/11/chartex" xmlns:cx6="http://schemas.microsoft.com/office/drawing/2016/5/12/chartex" xmlns:cx7="http://schemas.microsoft.com/office/drawing/2016/5/13/chartex" xmlns:cx8="http://schemas.microsoft.com/office/drawing/2016/5/14/chartex" xmlns:mc="http://schemas.openxmlformats.org/markup-compatibility/2006" xmlns:aink="http://schemas.microsoft.com/office/drawing/2016/ink" xmlns:am3d="http://schemas.microsoft.com/office/drawing/2017/model3d" xmlns:o="urn:schemas-microsoft-com:office:office" xmlns:oel="http://schemas.microsoft.com/office/2019/extlst" xmlns:r="http://schemas.openxmlformats.org/officeDocument/2006/relationships" xmlns:m="http://schemas.openxmlformats.org/officeDocument/2006/math" xmlns:v="urn:schemas-microsoft-com:vml" xmlns:wp14="http://schemas.microsoft.com/office/word/2010/wordprocessingDrawing" xmlns:wp="http://schemas.openxmlformats.org/drawingml/2006/wordprocessingDrawing" xmlns:w10="urn:schemas-microsoft-com:office:word" xmlns:w="http://schemas.openxmlformats.org/wordprocessingml/2006/main" xmlns:w14="http://schemas.microsoft.com/office/word/2010/wordml" xmlns:w15="http://schemas.microsoft.com/office/word/2012/wordml" xmlns:w16cex="http://schemas.microsoft.com/office/word/2018/wordml/cex" xmlns:w16cid="http://schemas.microsoft.com/office/word/2016/wordml/cid" xmlns:w16="http://schemas.microsoft.com/office/word/2018/wordml" xmlns:w16sdtdh="http://schemas.microsoft.com/office/word/2020/wordml/sdtdatahash" xmlns:w16se="http://schemas.microsoft.com/office/word/2015/wordml/symex" xmlns:wpg="http://schemas.microsoft.com/office/word/2010/wordprocessingGroup" xmlns:wpi="http://schemas.microsoft.com/office/word/2010/wordprocessingInk" xmlns:wne="http://schemas.microsoft.com/office/word/2006/wordml" xmlns:wps="http://schemas.microsoft.com/office/word/2010/wordprocessingShape" mc:Ignorable="w14 w15 w16se w16cid w16 w16cex w16sdtdh wp14">
+<w:hdr xmlns:wpc="http://schemas.microsoft.com/office/word/2010/wordprocessingCanvas" xmlns:cx="http://schemas.microsoft.com/office/drawing/2014/chartex" xmlns:cx1="http://schemas.microsoft.com/office/drawing/2015/9/8/chartex" xmlns:cx2="http://schemas.microsoft.com/office/drawing/2015/10/21/chartex" xmlns:cx3="http://schemas.microsoft.com/office/drawing/2016/5/9/chartex" xmlns:cx4="http://schemas.microsoft.com/office/drawing/2016/5/10/chartex" xmlns:cx5="http://schemas.microsoft.com/office/drawing/2016/5/11/chartex" xmlns:cx6="http://schemas.microsoft.com/office/drawing/2016/5/12/chartex" xmlns:cx7="http://schemas.microsoft.com/office/drawing/2016/5/13/chartex" xmlns:cx8="http://schemas.microsoft.com/office/drawing/2016/5/14/chartex" xmlns:mc="http://schemas.openxmlformats.org/markup-compatibility/2006" xmlns:aink="http://schemas.microsoft.com/office/drawing/2016/ink" xmlns:am3d="http://schemas.microsoft.com/office/drawing/2017/model3d" xmlns:o="urn:schemas-microsoft-com:office:office" xmlns:oel="http://schemas.microsoft.com/office/2019/extlst" xmlns:r="http://schemas.openxmlformats.org/officeDocument/2006/relationships" xmlns:m="http://schemas.openxmlformats.org/officeDocument/2006/math" xmlns:v="urn:schemas-microsoft-com:vml" xmlns:wp14="http://schemas.microsoft.com/office/word/2010/wordprocessingDrawing" xmlns:wp="http://schemas.openxmlformats.org/drawingml/2006/wordprocessingDrawing" xmlns:w10="urn:schemas-microsoft-com:office:word" xmlns:w="http://schemas.openxmlformats.org/wordprocessingml/2006/main" xmlns:w14="http://schemas.microsoft.com/office/word/2010/wordml" xmlns:w15="http://schemas.microsoft.com/office/word/2012/wordml" xmlns:w16cex="http://schemas.microsoft.com/office/word/2018/wordml/cex" xmlns:w16cid="http://schemas.microsoft.com/office/word/2016/wordml/cid" xmlns:w16="http://schemas.microsoft.com/office/word/2018/wordml" xmlns:w16du="http://schemas.microsoft.com/office/word/2023/wordml/word16du" xmlns:w16sdtdh="http://schemas.microsoft.com/office/word/2020/wordml/sdtdatahash" xmlns:w16se="http://schemas.microsoft.com/office/word/2015/wordml/symex" xmlns:wpg="http://schemas.microsoft.com/office/word/2010/wordprocessingGroup" xmlns:wpi="http://schemas.microsoft.com/office/word/2010/wordprocessingInk" xmlns:wne="http://schemas.microsoft.com/office/word/2006/wordml" xmlns:wps="http://schemas.microsoft.com/office/word/2010/wordprocessingShape" mc:Ignorable="w14 w15 w16se w16cid w16 w16cex w16sdtdh w16du wp14">
   <w:tbl>
     <w:tblPr>
-      <w:tblStyle w:val="Tablaconcuadrcula"/>
+      <w:tblStyle w:val="TableGrid"/>
       <w:tblW w:w="0" w:type="auto"/>
       <w:tblLook w:val="04A0" w:firstRow="1" w:lastRow="0" w:firstColumn="1" w:lastColumn="0" w:noHBand="0" w:noVBand="1"/>
     </w:tblPr>
@@ -3331,7 +3336,7 @@
   </w:tbl>
   <w:p>
     <w:pPr>
-      <w:pStyle w:val="Encabezado"/>
+      <w:pStyle w:val="Header"/>
       <w:jc w:val="right"/>
     </w:pPr>
   </w:p>
@@ -3339,7 +3344,7 @@
 </file>
 
 <file path=word/numbering.xml><?xml version="1.0" encoding="utf-8"?>
-<w:numbering xmlns:wpc="http://schemas.microsoft.com/office/word/2010/wordprocessingCanvas" xmlns:cx="http://schemas.microsoft.com/office/drawing/2014/chartex" xmlns:cx1="http://schemas.microsoft.com/office/drawing/2015/9/8/chartex" xmlns:cx2="http://schemas.microsoft.com/office/drawing/2015/10/21/chartex" xmlns:cx3="http://schemas.microsoft.com/office/drawing/2016/5/9/chartex" xmlns:cx4="http://schemas.microsoft.com/office/drawing/2016/5/10/chartex" xmlns:cx5="http://schemas.microsoft.com/office/drawing/2016/5/11/chartex" xmlns:cx6="http://schemas.microsoft.com/office/drawing/2016/5/12/chartex" xmlns:cx7="http://schemas.microsoft.com/office/drawing/2016/5/13/chartex" xmlns:cx8="http://schemas.microsoft.com/office/drawing/2016/5/14/chartex" xmlns:mc="http://schemas.openxmlformats.org/markup-compatibility/2006" xmlns:aink="http://schemas.microsoft.com/office/drawing/2016/ink" xmlns:am3d="http://schemas.microsoft.com/office/drawing/2017/model3d" xmlns:o="urn:schemas-microsoft-com:office:office" xmlns:oel="http://schemas.microsoft.com/office/2019/extlst" xmlns:r="http://schemas.openxmlformats.org/officeDocument/2006/relationships" xmlns:m="http://schemas.openxmlformats.org/officeDocument/2006/math" xmlns:v="urn:schemas-microsoft-com:vml" xmlns:wp14="http://schemas.microsoft.com/office/word/2010/wordprocessingDrawing" xmlns:wp="http://schemas.openxmlformats.org/drawingml/2006/wordprocessingDrawing" xmlns:w10="urn:schemas-microsoft-com:office:word" xmlns:w="http://schemas.openxmlformats.org/wordprocessingml/2006/main" xmlns:w14="http://schemas.microsoft.com/office/word/2010/wordml" xmlns:w15="http://schemas.microsoft.com/office/word/2012/wordml" xmlns:w16cex="http://schemas.microsoft.com/office/word/2018/wordml/cex" xmlns:w16cid="http://schemas.microsoft.com/office/word/2016/wordml/cid" xmlns:w16="http://schemas.microsoft.com/office/word/2018/wordml" xmlns:w16sdtdh="http://schemas.microsoft.com/office/word/2020/wordml/sdtdatahash" xmlns:w16se="http://schemas.microsoft.com/office/word/2015/wordml/symex" xmlns:wpg="http://schemas.microsoft.com/office/word/2010/wordprocessingGroup" xmlns:wpi="http://schemas.microsoft.com/office/word/2010/wordprocessingInk" xmlns:wne="http://schemas.microsoft.com/office/word/2006/wordml" xmlns:wps="http://schemas.microsoft.com/office/word/2010/wordprocessingShape" mc:Ignorable="w14 w15 w16se w16cid w16 w16cex w16sdtdh wp14">
+<w:numbering xmlns:wpc="http://schemas.microsoft.com/office/word/2010/wordprocessingCanvas" xmlns:cx="http://schemas.microsoft.com/office/drawing/2014/chartex" xmlns:cx1="http://schemas.microsoft.com/office/drawing/2015/9/8/chartex" xmlns:cx2="http://schemas.microsoft.com/office/drawing/2015/10/21/chartex" xmlns:cx3="http://schemas.microsoft.com/office/drawing/2016/5/9/chartex" xmlns:cx4="http://schemas.microsoft.com/office/drawing/2016/5/10/chartex" xmlns:cx5="http://schemas.microsoft.com/office/drawing/2016/5/11/chartex" xmlns:cx6="http://schemas.microsoft.com/office/drawing/2016/5/12/chartex" xmlns:cx7="http://schemas.microsoft.com/office/drawing/2016/5/13/chartex" xmlns:cx8="http://schemas.microsoft.com/office/drawing/2016/5/14/chartex" xmlns:mc="http://schemas.openxmlformats.org/markup-compatibility/2006" xmlns:aink="http://schemas.microsoft.com/office/drawing/2016/ink" xmlns:am3d="http://schemas.microsoft.com/office/drawing/2017/model3d" xmlns:o="urn:schemas-microsoft-com:office:office" xmlns:oel="http://schemas.microsoft.com/office/2019/extlst" xmlns:r="http://schemas.openxmlformats.org/officeDocument/2006/relationships" xmlns:m="http://schemas.openxmlformats.org/officeDocument/2006/math" xmlns:v="urn:schemas-microsoft-com:vml" xmlns:wp14="http://schemas.microsoft.com/office/word/2010/wordprocessingDrawing" xmlns:wp="http://schemas.openxmlformats.org/drawingml/2006/wordprocessingDrawing" xmlns:w10="urn:schemas-microsoft-com:office:word" xmlns:w="http://schemas.openxmlformats.org/wordprocessingml/2006/main" xmlns:w14="http://schemas.microsoft.com/office/word/2010/wordml" xmlns:w15="http://schemas.microsoft.com/office/word/2012/wordml" xmlns:w16cex="http://schemas.microsoft.com/office/word/2018/wordml/cex" xmlns:w16cid="http://schemas.microsoft.com/office/word/2016/wordml/cid" xmlns:w16="http://schemas.microsoft.com/office/word/2018/wordml" xmlns:w16du="http://schemas.microsoft.com/office/word/2023/wordml/word16du" xmlns:w16sdtdh="http://schemas.microsoft.com/office/word/2020/wordml/sdtdatahash" xmlns:w16se="http://schemas.microsoft.com/office/word/2015/wordml/symex" xmlns:wpg="http://schemas.microsoft.com/office/word/2010/wordprocessingGroup" xmlns:wpi="http://schemas.microsoft.com/office/word/2010/wordprocessingInk" xmlns:wne="http://schemas.microsoft.com/office/word/2006/wordml" xmlns:wps="http://schemas.microsoft.com/office/word/2010/wordprocessingShape" mc:Ignorable="w14 w15 w16se w16cid w16 w16cex w16sdtdh w16du wp14">
   <w:abstractNum w:abstractNumId="0" w15:restartNumberingAfterBreak="0">
     <w:nsid w:val="049156A1"/>
     <w:multiLevelType w:val="hybridMultilevel"/>
@@ -8383,7 +8388,7 @@
 </file>
 
 <file path=word/styles.xml><?xml version="1.0" encoding="utf-8"?>
-<w:styles xmlns:mc="http://schemas.openxmlformats.org/markup-compatibility/2006" xmlns:r="http://schemas.openxmlformats.org/officeDocument/2006/relationships" xmlns:w="http://schemas.openxmlformats.org/wordprocessingml/2006/main" xmlns:w14="http://schemas.microsoft.com/office/word/2010/wordml" xmlns:w15="http://schemas.microsoft.com/office/word/2012/wordml" xmlns:w16cex="http://schemas.microsoft.com/office/word/2018/wordml/cex" xmlns:w16cid="http://schemas.microsoft.com/office/word/2016/wordml/cid" xmlns:w16="http://schemas.microsoft.com/office/word/2018/wordml" xmlns:w16sdtdh="http://schemas.microsoft.com/office/word/2020/wordml/sdtdatahash" xmlns:w16se="http://schemas.microsoft.com/office/word/2015/wordml/symex" mc:Ignorable="w14 w15 w16se w16cid w16 w16cex w16sdtdh">
+<w:styles xmlns:mc="http://schemas.openxmlformats.org/markup-compatibility/2006" xmlns:r="http://schemas.openxmlformats.org/officeDocument/2006/relationships" xmlns:w="http://schemas.openxmlformats.org/wordprocessingml/2006/main" xmlns:w14="http://schemas.microsoft.com/office/word/2010/wordml" xmlns:w15="http://schemas.microsoft.com/office/word/2012/wordml" xmlns:w16cex="http://schemas.microsoft.com/office/word/2018/wordml/cex" xmlns:w16cid="http://schemas.microsoft.com/office/word/2016/wordml/cid" xmlns:w16="http://schemas.microsoft.com/office/word/2018/wordml" xmlns:w16du="http://schemas.microsoft.com/office/word/2023/wordml/word16du" xmlns:w16sdtdh="http://schemas.microsoft.com/office/word/2020/wordml/sdtdatahash" xmlns:w16se="http://schemas.microsoft.com/office/word/2015/wordml/symex" mc:Ignorable="w14 w15 w16se w16cid w16 w16cex w16sdtdh w16du">
   <w:docDefaults>
     <w:rPrDefault>
       <w:rPr>
@@ -8781,11 +8786,11 @@
     <w:name w:val="Normal"/>
     <w:qFormat/>
   </w:style>
-  <w:style w:type="paragraph" w:styleId="Ttulo1">
+  <w:style w:type="paragraph" w:styleId="Heading1">
     <w:name w:val="heading 1"/>
     <w:basedOn w:val="Normal"/>
     <w:next w:val="Normal"/>
-    <w:link w:val="Ttulo1Car"/>
+    <w:link w:val="Heading1Char"/>
     <w:uiPriority w:val="9"/>
     <w:qFormat/>
     <w:rsid w:val="00FE4ABA"/>
@@ -8802,11 +8807,11 @@
       <w:szCs w:val="32"/>
     </w:rPr>
   </w:style>
-  <w:style w:type="paragraph" w:styleId="Ttulo2">
+  <w:style w:type="paragraph" w:styleId="Heading2">
     <w:name w:val="heading 2"/>
     <w:basedOn w:val="Normal"/>
     <w:next w:val="Normal"/>
-    <w:link w:val="Ttulo2Car"/>
+    <w:link w:val="Heading2Char"/>
     <w:uiPriority w:val="9"/>
     <w:unhideWhenUsed/>
     <w:qFormat/>
@@ -8824,11 +8829,11 @@
       <w:szCs w:val="26"/>
     </w:rPr>
   </w:style>
-  <w:style w:type="paragraph" w:styleId="Ttulo3">
+  <w:style w:type="paragraph" w:styleId="Heading3">
     <w:name w:val="heading 3"/>
     <w:basedOn w:val="Normal"/>
     <w:next w:val="Normal"/>
-    <w:link w:val="Ttulo3Car"/>
+    <w:link w:val="Heading3Char"/>
     <w:uiPriority w:val="9"/>
     <w:unhideWhenUsed/>
     <w:qFormat/>
@@ -8846,13 +8851,13 @@
       <w:szCs w:val="24"/>
     </w:rPr>
   </w:style>
-  <w:style w:type="character" w:default="1" w:styleId="Fuentedeprrafopredeter">
+  <w:style w:type="character" w:default="1" w:styleId="DefaultParagraphFont">
     <w:name w:val="Default Paragraph Font"/>
     <w:uiPriority w:val="1"/>
     <w:semiHidden/>
     <w:unhideWhenUsed/>
   </w:style>
-  <w:style w:type="table" w:default="1" w:styleId="Tablanormal">
+  <w:style w:type="table" w:default="1" w:styleId="TableNormal">
     <w:name w:val="Normal Table"/>
     <w:uiPriority w:val="99"/>
     <w:semiHidden/>
@@ -8867,15 +8872,15 @@
       </w:tblCellMar>
     </w:tblPr>
   </w:style>
-  <w:style w:type="numbering" w:default="1" w:styleId="Sinlista">
+  <w:style w:type="numbering" w:default="1" w:styleId="NoList">
     <w:name w:val="No List"/>
     <w:uiPriority w:val="99"/>
     <w:semiHidden/>
     <w:unhideWhenUsed/>
   </w:style>
-  <w:style w:type="paragraph" w:styleId="Sinespaciado">
+  <w:style w:type="paragraph" w:styleId="NoSpacing">
     <w:name w:val="No Spacing"/>
-    <w:link w:val="SinespaciadoCar"/>
+    <w:link w:val="NoSpacingChar"/>
     <w:uiPriority w:val="1"/>
     <w:qFormat/>
     <w:rsid w:val="00E73CFF"/>
@@ -8887,10 +8892,10 @@
       <w:lang w:eastAsia="es-CL"/>
     </w:rPr>
   </w:style>
-  <w:style w:type="character" w:customStyle="1" w:styleId="SinespaciadoCar">
-    <w:name w:val="Sin espaciado Car"/>
-    <w:basedOn w:val="Fuentedeprrafopredeter"/>
-    <w:link w:val="Sinespaciado"/>
+  <w:style w:type="character" w:customStyle="1" w:styleId="NoSpacingChar">
+    <w:name w:val="No Spacing Char"/>
+    <w:basedOn w:val="DefaultParagraphFont"/>
+    <w:link w:val="NoSpacing"/>
     <w:uiPriority w:val="1"/>
     <w:rsid w:val="00E73CFF"/>
     <w:rPr>
@@ -8898,11 +8903,11 @@
       <w:lang w:eastAsia="es-CL"/>
     </w:rPr>
   </w:style>
-  <w:style w:type="paragraph" w:styleId="Ttulo">
+  <w:style w:type="paragraph" w:styleId="Title">
     <w:name w:val="Title"/>
     <w:basedOn w:val="Normal"/>
     <w:next w:val="Normal"/>
-    <w:link w:val="TtuloCar"/>
+    <w:link w:val="TitleChar"/>
     <w:uiPriority w:val="10"/>
     <w:qFormat/>
     <w:rsid w:val="00E73CFF"/>
@@ -8918,10 +8923,10 @@
       <w:szCs w:val="56"/>
     </w:rPr>
   </w:style>
-  <w:style w:type="character" w:customStyle="1" w:styleId="TtuloCar">
-    <w:name w:val="Título Car"/>
-    <w:basedOn w:val="Fuentedeprrafopredeter"/>
-    <w:link w:val="Ttulo"/>
+  <w:style w:type="character" w:customStyle="1" w:styleId="TitleChar">
+    <w:name w:val="Title Char"/>
+    <w:basedOn w:val="DefaultParagraphFont"/>
+    <w:link w:val="Title"/>
     <w:uiPriority w:val="10"/>
     <w:rsid w:val="00E73CFF"/>
     <w:rPr>
@@ -8932,9 +8937,9 @@
       <w:szCs w:val="56"/>
     </w:rPr>
   </w:style>
-  <w:style w:type="table" w:styleId="Tablaconcuadrcula">
+  <w:style w:type="table" w:styleId="TableGrid">
     <w:name w:val="Table Grid"/>
-    <w:basedOn w:val="Tablanormal"/>
+    <w:basedOn w:val="TableNormal"/>
     <w:uiPriority w:val="39"/>
     <w:rsid w:val="00E73CFF"/>
     <w:pPr>
@@ -8951,10 +8956,10 @@
       </w:tblBorders>
     </w:tblPr>
   </w:style>
-  <w:style w:type="paragraph" w:styleId="Encabezado">
+  <w:style w:type="paragraph" w:styleId="Header">
     <w:name w:val="header"/>
     <w:basedOn w:val="Normal"/>
-    <w:link w:val="EncabezadoCar"/>
+    <w:link w:val="HeaderChar"/>
     <w:unhideWhenUsed/>
     <w:rsid w:val="00DF38AE"/>
     <w:pPr>
@@ -8965,16 +8970,16 @@
       <w:spacing w:after="0" w:line="240" w:lineRule="auto"/>
     </w:pPr>
   </w:style>
-  <w:style w:type="character" w:customStyle="1" w:styleId="EncabezadoCar">
-    <w:name w:val="Encabezado Car"/>
-    <w:basedOn w:val="Fuentedeprrafopredeter"/>
-    <w:link w:val="Encabezado"/>
+  <w:style w:type="character" w:customStyle="1" w:styleId="HeaderChar">
+    <w:name w:val="Header Char"/>
+    <w:basedOn w:val="DefaultParagraphFont"/>
+    <w:link w:val="Header"/>
     <w:rsid w:val="00DF38AE"/>
   </w:style>
-  <w:style w:type="paragraph" w:styleId="Piedepgina">
+  <w:style w:type="paragraph" w:styleId="Footer">
     <w:name w:val="footer"/>
     <w:basedOn w:val="Normal"/>
-    <w:link w:val="PiedepginaCar"/>
+    <w:link w:val="FooterChar"/>
     <w:uiPriority w:val="99"/>
     <w:unhideWhenUsed/>
     <w:rsid w:val="00DF38AE"/>
@@ -8986,16 +8991,16 @@
       <w:spacing w:after="0" w:line="240" w:lineRule="auto"/>
     </w:pPr>
   </w:style>
-  <w:style w:type="character" w:customStyle="1" w:styleId="PiedepginaCar">
-    <w:name w:val="Pie de página Car"/>
-    <w:basedOn w:val="Fuentedeprrafopredeter"/>
-    <w:link w:val="Piedepgina"/>
+  <w:style w:type="character" w:customStyle="1" w:styleId="FooterChar">
+    <w:name w:val="Footer Char"/>
+    <w:basedOn w:val="DefaultParagraphFont"/>
+    <w:link w:val="Footer"/>
     <w:uiPriority w:val="99"/>
     <w:rsid w:val="00DF38AE"/>
   </w:style>
   <w:style w:type="table" w:customStyle="1" w:styleId="Tablanormal11">
     <w:name w:val="Tabla normal 11"/>
-    <w:basedOn w:val="Tablanormal"/>
+    <w:basedOn w:val="TableNormal"/>
     <w:uiPriority w:val="41"/>
     <w:rsid w:val="00F347FC"/>
     <w:pPr>
@@ -9056,10 +9061,10 @@
       </w:tcPr>
     </w:tblStylePr>
   </w:style>
-  <w:style w:type="paragraph" w:styleId="Prrafodelista">
+  <w:style w:type="paragraph" w:styleId="ListParagraph">
     <w:name w:val="List Paragraph"/>
     <w:basedOn w:val="Normal"/>
-    <w:link w:val="PrrafodelistaCar"/>
+    <w:link w:val="ListParagraphChar"/>
     <w:uiPriority w:val="34"/>
     <w:qFormat/>
     <w:rsid w:val="00A4202C"/>
@@ -9068,10 +9073,10 @@
       <w:contextualSpacing/>
     </w:pPr>
   </w:style>
-  <w:style w:type="paragraph" w:styleId="Textodeglobo">
+  <w:style w:type="paragraph" w:styleId="BalloonText">
     <w:name w:val="Balloon Text"/>
     <w:basedOn w:val="Normal"/>
-    <w:link w:val="TextodegloboCar"/>
+    <w:link w:val="BalloonTextChar"/>
     <w:uiPriority w:val="99"/>
     <w:semiHidden/>
     <w:unhideWhenUsed/>
@@ -9085,10 +9090,10 @@
       <w:szCs w:val="18"/>
     </w:rPr>
   </w:style>
-  <w:style w:type="character" w:customStyle="1" w:styleId="TextodegloboCar">
-    <w:name w:val="Texto de globo Car"/>
-    <w:basedOn w:val="Fuentedeprrafopredeter"/>
-    <w:link w:val="Textodeglobo"/>
+  <w:style w:type="character" w:customStyle="1" w:styleId="BalloonTextChar">
+    <w:name w:val="Balloon Text Char"/>
+    <w:basedOn w:val="DefaultParagraphFont"/>
+    <w:link w:val="BalloonText"/>
     <w:uiPriority w:val="99"/>
     <w:semiHidden/>
     <w:rsid w:val="00EF2286"/>
@@ -9098,10 +9103,10 @@
       <w:szCs w:val="18"/>
     </w:rPr>
   </w:style>
-  <w:style w:type="character" w:customStyle="1" w:styleId="Ttulo1Car">
-    <w:name w:val="Título 1 Car"/>
-    <w:basedOn w:val="Fuentedeprrafopredeter"/>
-    <w:link w:val="Ttulo1"/>
+  <w:style w:type="character" w:customStyle="1" w:styleId="Heading1Char">
+    <w:name w:val="Heading 1 Char"/>
+    <w:basedOn w:val="DefaultParagraphFont"/>
+    <w:link w:val="Heading1"/>
     <w:uiPriority w:val="9"/>
     <w:rsid w:val="00FE4ABA"/>
     <w:rPr>
@@ -9111,10 +9116,10 @@
       <w:szCs w:val="32"/>
     </w:rPr>
   </w:style>
-  <w:style w:type="character" w:customStyle="1" w:styleId="Ttulo2Car">
-    <w:name w:val="Título 2 Car"/>
-    <w:basedOn w:val="Fuentedeprrafopredeter"/>
-    <w:link w:val="Ttulo2"/>
+  <w:style w:type="character" w:customStyle="1" w:styleId="Heading2Char">
+    <w:name w:val="Heading 2 Char"/>
+    <w:basedOn w:val="DefaultParagraphFont"/>
+    <w:link w:val="Heading2"/>
     <w:uiPriority w:val="9"/>
     <w:rsid w:val="00FE4ABA"/>
     <w:rPr>
@@ -9124,10 +9129,10 @@
       <w:szCs w:val="26"/>
     </w:rPr>
   </w:style>
-  <w:style w:type="character" w:customStyle="1" w:styleId="Ttulo3Car">
-    <w:name w:val="Título 3 Car"/>
-    <w:basedOn w:val="Fuentedeprrafopredeter"/>
-    <w:link w:val="Ttulo3"/>
+  <w:style w:type="character" w:customStyle="1" w:styleId="Heading3Char">
+    <w:name w:val="Heading 3 Char"/>
+    <w:basedOn w:val="DefaultParagraphFont"/>
+    <w:link w:val="Heading3"/>
     <w:uiPriority w:val="9"/>
     <w:rsid w:val="00FE4ABA"/>
     <w:rPr>
@@ -9153,9 +9158,9 @@
       <w:lang w:eastAsia="es-CL"/>
     </w:rPr>
   </w:style>
-  <w:style w:type="character" w:styleId="Refdecomentario">
+  <w:style w:type="character" w:styleId="CommentReference">
     <w:name w:val="annotation reference"/>
-    <w:basedOn w:val="Fuentedeprrafopredeter"/>
+    <w:basedOn w:val="DefaultParagraphFont"/>
     <w:uiPriority w:val="99"/>
     <w:semiHidden/>
     <w:unhideWhenUsed/>
@@ -9165,10 +9170,10 @@
       <w:szCs w:val="16"/>
     </w:rPr>
   </w:style>
-  <w:style w:type="paragraph" w:styleId="Textocomentario">
+  <w:style w:type="paragraph" w:styleId="CommentText">
     <w:name w:val="annotation text"/>
     <w:basedOn w:val="Normal"/>
-    <w:link w:val="TextocomentarioCar"/>
+    <w:link w:val="CommentTextChar"/>
     <w:uiPriority w:val="99"/>
     <w:unhideWhenUsed/>
     <w:rsid w:val="00284FFB"/>
@@ -9180,10 +9185,10 @@
       <w:szCs w:val="20"/>
     </w:rPr>
   </w:style>
-  <w:style w:type="character" w:customStyle="1" w:styleId="TextocomentarioCar">
-    <w:name w:val="Texto comentario Car"/>
-    <w:basedOn w:val="Fuentedeprrafopredeter"/>
-    <w:link w:val="Textocomentario"/>
+  <w:style w:type="character" w:customStyle="1" w:styleId="CommentTextChar">
+    <w:name w:val="Comment Text Char"/>
+    <w:basedOn w:val="DefaultParagraphFont"/>
+    <w:link w:val="CommentText"/>
     <w:uiPriority w:val="99"/>
     <w:rsid w:val="00284FFB"/>
     <w:rPr>
@@ -9191,11 +9196,11 @@
       <w:szCs w:val="20"/>
     </w:rPr>
   </w:style>
-  <w:style w:type="paragraph" w:styleId="Asuntodelcomentario">
+  <w:style w:type="paragraph" w:styleId="CommentSubject">
     <w:name w:val="annotation subject"/>
-    <w:basedOn w:val="Textocomentario"/>
-    <w:next w:val="Textocomentario"/>
-    <w:link w:val="AsuntodelcomentarioCar"/>
+    <w:basedOn w:val="CommentText"/>
+    <w:next w:val="CommentText"/>
+    <w:link w:val="CommentSubjectChar"/>
     <w:uiPriority w:val="99"/>
     <w:semiHidden/>
     <w:unhideWhenUsed/>
@@ -9205,10 +9210,10 @@
       <w:bCs/>
     </w:rPr>
   </w:style>
-  <w:style w:type="character" w:customStyle="1" w:styleId="AsuntodelcomentarioCar">
-    <w:name w:val="Asunto del comentario Car"/>
-    <w:basedOn w:val="TextocomentarioCar"/>
-    <w:link w:val="Asuntodelcomentario"/>
+  <w:style w:type="character" w:customStyle="1" w:styleId="CommentSubjectChar">
+    <w:name w:val="Comment Subject Char"/>
+    <w:basedOn w:val="CommentTextChar"/>
+    <w:link w:val="CommentSubject"/>
     <w:uiPriority w:val="99"/>
     <w:semiHidden/>
     <w:rsid w:val="00284FFB"/>
@@ -9221,7 +9226,7 @@
   </w:style>
   <w:style w:type="table" w:customStyle="1" w:styleId="Tablaconcuadrcula1clara-nfasis11">
     <w:name w:val="Tabla con cuadrícula 1 clara - Énfasis 11"/>
-    <w:basedOn w:val="Tablanormal"/>
+    <w:basedOn w:val="TableNormal"/>
     <w:uiPriority w:val="46"/>
     <w:rsid w:val="00D267C8"/>
     <w:pPr>
@@ -9276,9 +9281,9 @@
       </w:rPr>
     </w:tblStylePr>
   </w:style>
-  <w:style w:type="character" w:styleId="Hipervnculo">
+  <w:style w:type="character" w:styleId="Hyperlink">
     <w:name w:val="Hyperlink"/>
-    <w:basedOn w:val="Fuentedeprrafopredeter"/>
+    <w:basedOn w:val="DefaultParagraphFont"/>
     <w:uiPriority w:val="99"/>
     <w:unhideWhenUsed/>
     <w:rsid w:val="004E40C0"/>
@@ -9289,7 +9294,7 @@
   </w:style>
   <w:style w:type="character" w:customStyle="1" w:styleId="Mencinsinresolver1">
     <w:name w:val="Mención sin resolver1"/>
-    <w:basedOn w:val="Fuentedeprrafopredeter"/>
+    <w:basedOn w:val="DefaultParagraphFont"/>
     <w:uiPriority w:val="99"/>
     <w:semiHidden/>
     <w:unhideWhenUsed/>
@@ -9299,11 +9304,11 @@
       <w:shd w:val="clear" w:color="auto" w:fill="E1DFDD"/>
     </w:rPr>
   </w:style>
-  <w:style w:type="paragraph" w:styleId="Subttulo">
+  <w:style w:type="paragraph" w:styleId="Subtitle">
     <w:name w:val="Subtitle"/>
     <w:basedOn w:val="Normal"/>
     <w:next w:val="Normal"/>
-    <w:link w:val="SubttuloCar"/>
+    <w:link w:val="SubtitleChar"/>
     <w:uiPriority w:val="19"/>
     <w:unhideWhenUsed/>
     <w:qFormat/>
@@ -9325,10 +9330,10 @@
       <w:lang w:val="en-US" w:eastAsia="ja-JP"/>
     </w:rPr>
   </w:style>
-  <w:style w:type="character" w:customStyle="1" w:styleId="SubttuloCar">
-    <w:name w:val="Subtítulo Car"/>
-    <w:basedOn w:val="Fuentedeprrafopredeter"/>
-    <w:link w:val="Subttulo"/>
+  <w:style w:type="character" w:customStyle="1" w:styleId="SubtitleChar">
+    <w:name w:val="Subtitle Char"/>
+    <w:basedOn w:val="DefaultParagraphFont"/>
+    <w:link w:val="Subtitle"/>
     <w:uiPriority w:val="19"/>
     <w:rsid w:val="00446FDE"/>
     <w:rPr>
@@ -9343,7 +9348,7 @@
   </w:style>
   <w:style w:type="table" w:customStyle="1" w:styleId="Tablafinanciera">
     <w:name w:val="Tabla financiera"/>
-    <w:basedOn w:val="Tablanormal"/>
+    <w:basedOn w:val="TableNormal"/>
     <w:uiPriority w:val="99"/>
     <w:rsid w:val="008C1EBE"/>
     <w:pPr>
@@ -9397,9 +9402,9 @@
       </w:rPr>
     </w:tblStylePr>
   </w:style>
-  <w:style w:type="table" w:styleId="Tablanormal5">
+  <w:style w:type="table" w:styleId="PlainTable5">
     <w:name w:val="Plain Table 5"/>
-    <w:basedOn w:val="Tablanormal"/>
+    <w:basedOn w:val="TableNormal"/>
     <w:uiPriority w:val="45"/>
     <w:rsid w:val="00231F2A"/>
     <w:pPr>
@@ -9517,9 +9522,9 @@
       </w:tcPr>
     </w:tblStylePr>
   </w:style>
-  <w:style w:type="table" w:styleId="Tabladelista2-nfasis5">
+  <w:style w:type="table" w:styleId="ListTable2-Accent5">
     <w:name w:val="List Table 2 Accent 5"/>
-    <w:basedOn w:val="Tablanormal"/>
+    <w:basedOn w:val="TableNormal"/>
     <w:uiPriority w:val="47"/>
     <w:rsid w:val="00231F2A"/>
     <w:pPr>
@@ -9582,9 +9587,9 @@
       <w:lang w:eastAsia="es-CL"/>
     </w:rPr>
   </w:style>
-  <w:style w:type="paragraph" w:styleId="TtuloTDC">
+  <w:style w:type="paragraph" w:styleId="TOCHeading">
     <w:name w:val="TOC Heading"/>
-    <w:basedOn w:val="Ttulo1"/>
+    <w:basedOn w:val="Heading1"/>
     <w:next w:val="Normal"/>
     <w:uiPriority w:val="39"/>
     <w:unhideWhenUsed/>
@@ -9597,13 +9602,13 @@
       <w:lang w:eastAsia="es-CL"/>
     </w:rPr>
   </w:style>
-  <w:style w:type="character" w:customStyle="1" w:styleId="PrrafodelistaCar">
-    <w:name w:val="Párrafo de lista Car"/>
-    <w:link w:val="Prrafodelista"/>
+  <w:style w:type="character" w:customStyle="1" w:styleId="ListParagraphChar">
+    <w:name w:val="List Paragraph Char"/>
+    <w:link w:val="ListParagraph"/>
     <w:uiPriority w:val="34"/>
     <w:rsid w:val="00A46B8F"/>
   </w:style>
-  <w:style w:type="paragraph" w:styleId="TDC1">
+  <w:style w:type="paragraph" w:styleId="TOC1">
     <w:name w:val="toc 1"/>
     <w:basedOn w:val="Normal"/>
     <w:next w:val="Normal"/>
@@ -9615,7 +9620,7 @@
       <w:spacing w:after="100"/>
     </w:pPr>
   </w:style>
-  <w:style w:type="paragraph" w:styleId="TDC2">
+  <w:style w:type="paragraph" w:styleId="TOC2">
     <w:name w:val="toc 2"/>
     <w:basedOn w:val="Normal"/>
     <w:next w:val="Normal"/>
@@ -9628,7 +9633,7 @@
       <w:ind w:left="220"/>
     </w:pPr>
   </w:style>
-  <w:style w:type="paragraph" w:styleId="TDC3">
+  <w:style w:type="paragraph" w:styleId="TOC3">
     <w:name w:val="toc 3"/>
     <w:basedOn w:val="Normal"/>
     <w:next w:val="Normal"/>
@@ -9641,11 +9646,11 @@
       <w:ind w:left="440"/>
     </w:pPr>
   </w:style>
-  <w:style w:type="paragraph" w:styleId="Citadestacada">
+  <w:style w:type="paragraph" w:styleId="IntenseQuote">
     <w:name w:val="Intense Quote"/>
     <w:basedOn w:val="Normal"/>
     <w:next w:val="Normal"/>
-    <w:link w:val="CitadestacadaCar"/>
+    <w:link w:val="IntenseQuoteChar"/>
     <w:uiPriority w:val="30"/>
     <w:qFormat/>
     <w:rsid w:val="00C04221"/>
@@ -9664,10 +9669,10 @@
       <w:color w:val="5B9BD5" w:themeColor="accent1"/>
     </w:rPr>
   </w:style>
-  <w:style w:type="character" w:customStyle="1" w:styleId="CitadestacadaCar">
-    <w:name w:val="Cita destacada Car"/>
-    <w:basedOn w:val="Fuentedeprrafopredeter"/>
-    <w:link w:val="Citadestacada"/>
+  <w:style w:type="character" w:customStyle="1" w:styleId="IntenseQuoteChar">
+    <w:name w:val="Intense Quote Char"/>
+    <w:basedOn w:val="DefaultParagraphFont"/>
+    <w:link w:val="IntenseQuote"/>
     <w:uiPriority w:val="30"/>
     <w:rsid w:val="00C04221"/>
     <w:rPr>
@@ -9678,7 +9683,7 @@
       <w:color w:val="5B9BD5" w:themeColor="accent1"/>
     </w:rPr>
   </w:style>
-  <w:style w:type="paragraph" w:styleId="Descripcin">
+  <w:style w:type="paragraph" w:styleId="Caption">
     <w:name w:val="caption"/>
     <w:basedOn w:val="Normal"/>
     <w:next w:val="Normal"/>
@@ -9699,10 +9704,10 @@
       <w:lang w:val="en-US" w:eastAsia="ja-JP"/>
     </w:rPr>
   </w:style>
-  <w:style w:type="paragraph" w:styleId="Textonotapie">
+  <w:style w:type="paragraph" w:styleId="FootnoteText">
     <w:name w:val="footnote text"/>
     <w:basedOn w:val="Normal"/>
-    <w:link w:val="TextonotapieCar"/>
+    <w:link w:val="FootnoteTextChar"/>
     <w:uiPriority w:val="99"/>
     <w:semiHidden/>
     <w:unhideWhenUsed/>
@@ -9716,10 +9721,10 @@
       <w:lang w:val="es-ES"/>
     </w:rPr>
   </w:style>
-  <w:style w:type="character" w:customStyle="1" w:styleId="TextonotapieCar">
-    <w:name w:val="Texto nota pie Car"/>
-    <w:basedOn w:val="Fuentedeprrafopredeter"/>
-    <w:link w:val="Textonotapie"/>
+  <w:style w:type="character" w:customStyle="1" w:styleId="FootnoteTextChar">
+    <w:name w:val="Footnote Text Char"/>
+    <w:basedOn w:val="DefaultParagraphFont"/>
+    <w:link w:val="FootnoteText"/>
     <w:uiPriority w:val="99"/>
     <w:semiHidden/>
     <w:rsid w:val="005D5259"/>
@@ -9729,9 +9734,9 @@
       <w:lang w:val="es-ES"/>
     </w:rPr>
   </w:style>
-  <w:style w:type="character" w:styleId="Refdenotaalpie">
+  <w:style w:type="character" w:styleId="FootnoteReference">
     <w:name w:val="footnote reference"/>
-    <w:basedOn w:val="Fuentedeprrafopredeter"/>
+    <w:basedOn w:val="DefaultParagraphFont"/>
     <w:unhideWhenUsed/>
     <w:rsid w:val="005D5259"/>
     <w:rPr>
@@ -9740,7 +9745,7 @@
   </w:style>
   <w:style w:type="character" w:customStyle="1" w:styleId="normaltextrun">
     <w:name w:val="normaltextrun"/>
-    <w:basedOn w:val="Fuentedeprrafopredeter"/>
+    <w:basedOn w:val="DefaultParagraphFont"/>
     <w:rsid w:val="0024234D"/>
   </w:style>
   <w:style w:type="paragraph" w:customStyle="1" w:styleId="Default">
@@ -9759,9 +9764,9 @@
       <w:szCs w:val="24"/>
     </w:rPr>
   </w:style>
-  <w:style w:type="table" w:styleId="Tablaconcuadrculaclara">
+  <w:style w:type="table" w:styleId="TableGridLight">
     <w:name w:val="Grid Table Light"/>
-    <w:basedOn w:val="Tablanormal"/>
+    <w:basedOn w:val="TableNormal"/>
     <w:uiPriority w:val="40"/>
     <w:rsid w:val="005C4A58"/>
     <w:pPr>
@@ -9780,8 +9785,8 @@
   </w:style>
   <w:style w:type="table" w:customStyle="1" w:styleId="Cuadrculadetablaclara1">
     <w:name w:val="Cuadrícula de tabla clara1"/>
-    <w:basedOn w:val="Tablanormal"/>
-    <w:next w:val="Tablaconcuadrculaclara"/>
+    <w:basedOn w:val="TableNormal"/>
+    <w:next w:val="TableGridLight"/>
     <w:uiPriority w:val="40"/>
     <w:rsid w:val="00943DF1"/>
     <w:pPr>
@@ -9812,7 +9817,7 @@
       <w:lang w:eastAsia="es-CL"/>
     </w:rPr>
   </w:style>
-  <w:style w:type="paragraph" w:styleId="Revisin">
+  <w:style w:type="paragraph" w:styleId="Revision">
     <w:name w:val="Revision"/>
     <w:hidden/>
     <w:uiPriority w:val="99"/>
@@ -9822,9 +9827,9 @@
       <w:spacing w:after="0" w:line="240" w:lineRule="auto"/>
     </w:pPr>
   </w:style>
-  <w:style w:type="character" w:styleId="Textoennegrita">
+  <w:style w:type="character" w:styleId="Strong">
     <w:name w:val="Strong"/>
-    <w:basedOn w:val="Fuentedeprrafopredeter"/>
+    <w:basedOn w:val="DefaultParagraphFont"/>
     <w:uiPriority w:val="22"/>
     <w:qFormat/>
     <w:rsid w:val="002C4FB7"/>
@@ -10098,6 +10103,25 @@
 </file>
 
 <file path=customXml/item1.xml><?xml version="1.0" encoding="utf-8"?>
+<p:properties xmlns:p="http://schemas.microsoft.com/office/2006/metadata/properties" xmlns:xsi="http://www.w3.org/2001/XMLSchema-instance" xmlns:pc="http://schemas.microsoft.com/office/infopath/2007/PartnerControls">
+  <documentManagement/>
+</p:properties>
+</file>
+
+<file path=customXml/item2.xml><?xml version="1.0" encoding="utf-8"?>
+<b:Sources xmlns:b="http://schemas.openxmlformats.org/officeDocument/2006/bibliography" xmlns="http://schemas.openxmlformats.org/officeDocument/2006/bibliography" SelectedStyle="\APASixthEditionOfficeOnline.xsl" StyleName="APA" Version="6"/>
+</file>
+
+<file path=customXml/item3.xml><?xml version="1.0" encoding="utf-8"?>
+<?mso-contentType ?>
+<FormTemplates xmlns="http://schemas.microsoft.com/sharepoint/v3/contenttype/forms">
+  <Display>DocumentLibraryForm</Display>
+  <Edit>DocumentLibraryForm</Edit>
+  <New>DocumentLibraryForm</New>
+</FormTemplates>
+</file>
+
+<file path=customXml/item4.xml><?xml version="1.0" encoding="utf-8"?>
 <ct:contentTypeSchema xmlns:ct="http://schemas.microsoft.com/office/2006/metadata/contentType" xmlns:ma="http://schemas.microsoft.com/office/2006/metadata/properties/metaAttributes" ct:_="" ma:_="" ma:contentTypeName="Documento" ma:contentTypeID="0x010100E96778489EE7714D8BD12CC105EB918B" ma:contentTypeVersion="2" ma:contentTypeDescription="Crear nuevo documento." ma:contentTypeScope="" ma:versionID="416c5c7ae9b5d54d83875cd3c65194e3">
   <xsd:schema xmlns:xsd="http://www.w3.org/2001/XMLSchema" xmlns:xs="http://www.w3.org/2001/XMLSchema" xmlns:p="http://schemas.microsoft.com/office/2006/metadata/properties" xmlns:ns2="126e8a1c-9ea9-435a-ac89-d06c80d62e30" targetNamespace="http://schemas.microsoft.com/office/2006/metadata/properties" ma:root="true" ma:fieldsID="70a237c842677bd850644f8595079f5e" ns2:_="">
     <xsd:import namespace="126e8a1c-9ea9-435a-ac89-d06c80d62e30"/>
@@ -10229,26 +10253,32 @@
 </ct:contentTypeSchema>
 </file>
 
-<file path=customXml/item2.xml><?xml version="1.0" encoding="utf-8"?>
-<?mso-contentType ?>
-<FormTemplates xmlns="http://schemas.microsoft.com/sharepoint/v3/contenttype/forms">
-  <Display>DocumentLibraryForm</Display>
-  <Edit>DocumentLibraryForm</Edit>
-  <New>DocumentLibraryForm</New>
-</FormTemplates>
+<file path=customXml/itemProps1.xml><?xml version="1.0" encoding="utf-8"?>
+<ds:datastoreItem xmlns:ds="http://schemas.openxmlformats.org/officeDocument/2006/customXml" ds:itemID="{5F1783E3-BA1C-4CA3-8E32-C9B378BBED03}">
+  <ds:schemaRefs>
+    <ds:schemaRef ds:uri="http://schemas.microsoft.com/office/2006/metadata/properties"/>
+    <ds:schemaRef ds:uri="http://schemas.microsoft.com/office/infopath/2007/PartnerControls"/>
+  </ds:schemaRefs>
+</ds:datastoreItem>
 </file>
 
-<file path=customXml/item3.xml><?xml version="1.0" encoding="utf-8"?>
-<b:Sources xmlns:b="http://schemas.openxmlformats.org/officeDocument/2006/bibliography" xmlns="http://schemas.openxmlformats.org/officeDocument/2006/bibliography" SelectedStyle="\APASixthEditionOfficeOnline.xsl" StyleName="APA" Version="6"/>
+<file path=customXml/itemProps2.xml><?xml version="1.0" encoding="utf-8"?>
+<ds:datastoreItem xmlns:ds="http://schemas.openxmlformats.org/officeDocument/2006/customXml" ds:itemID="{38798A93-35BB-4E36-97F5-7254B21EAFCC}">
+  <ds:schemaRefs>
+    <ds:schemaRef ds:uri="http://schemas.openxmlformats.org/officeDocument/2006/bibliography"/>
+  </ds:schemaRefs>
+</ds:datastoreItem>
 </file>
 
-<file path=customXml/item4.xml><?xml version="1.0" encoding="utf-8"?>
-<p:properties xmlns:p="http://schemas.microsoft.com/office/2006/metadata/properties" xmlns:xsi="http://www.w3.org/2001/XMLSchema-instance" xmlns:pc="http://schemas.microsoft.com/office/infopath/2007/PartnerControls">
-  <documentManagement/>
-</p:properties>
+<file path=customXml/itemProps3.xml><?xml version="1.0" encoding="utf-8"?>
+<ds:datastoreItem xmlns:ds="http://schemas.openxmlformats.org/officeDocument/2006/customXml" ds:itemID="{DABAA964-10BA-4DBC-ABF2-CDEAC0FAF7AA}">
+  <ds:schemaRefs>
+    <ds:schemaRef ds:uri="http://schemas.microsoft.com/sharepoint/v3/contenttype/forms"/>
+  </ds:schemaRefs>
+</ds:datastoreItem>
 </file>
 
-<file path=customXml/itemProps1.xml><?xml version="1.0" encoding="utf-8"?>
+<file path=customXml/itemProps4.xml><?xml version="1.0" encoding="utf-8"?>
 <ds:datastoreItem xmlns:ds="http://schemas.openxmlformats.org/officeDocument/2006/customXml" ds:itemID="{90673534-9590-47F8-B0D6-46AB217CB3AD}">
   <ds:schemaRefs>
     <ds:schemaRef ds:uri="http://schemas.microsoft.com/office/2006/metadata/contentType"/>
@@ -10264,29 +10294,4 @@
     <ds:schemaRef ds:uri="http://schemas.microsoft.com/internal/obd"/>
   </ds:schemaRefs>
 </ds:datastoreItem>
-</file>
-
-<file path=customXml/itemProps2.xml><?xml version="1.0" encoding="utf-8"?>
-<ds:datastoreItem xmlns:ds="http://schemas.openxmlformats.org/officeDocument/2006/customXml" ds:itemID="{DABAA964-10BA-4DBC-ABF2-CDEAC0FAF7AA}">
-  <ds:schemaRefs>
-    <ds:schemaRef ds:uri="http://schemas.microsoft.com/sharepoint/v3/contenttype/forms"/>
-  </ds:schemaRefs>
-</ds:datastoreItem>
-</file>
-
-<file path=customXml/itemProps3.xml><?xml version="1.0" encoding="utf-8"?>
-<ds:datastoreItem xmlns:ds="http://schemas.openxmlformats.org/officeDocument/2006/customXml" ds:itemID="{38798A93-35BB-4E36-97F5-7254B21EAFCC}">
-  <ds:schemaRefs>
-    <ds:schemaRef ds:uri="http://schemas.openxmlformats.org/officeDocument/2006/bibliography"/>
-  </ds:schemaRefs>
-</ds:datastoreItem>
-</file>
-
-<file path=customXml/itemProps4.xml><?xml version="1.0" encoding="utf-8"?>
-<ds:datastoreItem xmlns:ds="http://schemas.openxmlformats.org/officeDocument/2006/customXml" ds:itemID="{5F1783E3-BA1C-4CA3-8E32-C9B378BBED03}">
-  <ds:schemaRefs>
-    <ds:schemaRef ds:uri="http://schemas.microsoft.com/office/2006/metadata/properties"/>
-    <ds:schemaRef ds:uri="http://schemas.microsoft.com/office/infopath/2007/PartnerControls"/>
-  </ds:schemaRefs>
-</ds:datastoreItem>
 </file>
</xml_diff>